<commit_message>
Modification note de cadrage
</commit_message>
<xml_diff>
--- a/Documents/NoteDeCadrage.docx
+++ b/Documents/NoteDeCadrage.docx
@@ -36,16 +36,16 @@
       <w:r>
         <w:t xml:space="preserve">Le logiciel créé sera un logiciel de gestion de stock. Il permettra de faire des recherches dans le stock et de modifier un article. </w:t>
       </w:r>
-      <w:r>
-        <w:t xml:space="preserve">Je souhaite que l’application décide où ranger la pièce en fonction du volume de la pièce et la place présente dans le stock. </w:t>
-      </w:r>
-    </w:p>
-    <w:p>
-      <w:pPr>
-        <w:spacing w:after="0"/>
-      </w:pPr>
-      <w:r>
-        <w:t xml:space="preserve">Le but étant de poursuivre le projet après la fin du cursus. </w:t>
+    </w:p>
+    <w:p>
+      <w:pPr>
+        <w:spacing w:after="0"/>
+      </w:pPr>
+      <w:r>
+        <w:t>Le but étant de poursuivre le projet après la fin du cursus</w:t>
+      </w:r>
+      <w:r>
+        <w:t>, qui sera fait en technologie WEB et non en C++.</w:t>
       </w:r>
     </w:p>
     <w:p>
@@ -144,26 +144,26 @@
       <w:pPr>
         <w:pStyle w:val="Paragraphedeliste"/>
         <w:numPr>
+          <w:ilvl w:val="1"/>
+          <w:numId w:val="2"/>
+        </w:numPr>
+        <w:spacing w:after="0"/>
+      </w:pPr>
+      <w:r>
+        <w:t>Responsable du stock</w:t>
+      </w:r>
+    </w:p>
+    <w:p>
+      <w:pPr>
+        <w:pStyle w:val="Paragraphedeliste"/>
+        <w:numPr>
           <w:ilvl w:val="2"/>
           <w:numId w:val="2"/>
         </w:numPr>
         <w:spacing w:after="0"/>
       </w:pPr>
       <w:r>
-        <w:t>Réception de commande</w:t>
-      </w:r>
-    </w:p>
-    <w:p>
-      <w:pPr>
-        <w:pStyle w:val="Paragraphedeliste"/>
-        <w:numPr>
-          <w:ilvl w:val="1"/>
-          <w:numId w:val="2"/>
-        </w:numPr>
-        <w:spacing w:after="0"/>
-      </w:pPr>
-      <w:r>
-        <w:t>Responsable du stock</w:t>
+        <w:t>Consulter le stock</w:t>
       </w:r>
     </w:p>
     <w:p>
@@ -176,7 +176,7 @@
         <w:spacing w:after="0"/>
       </w:pPr>
       <w:r>
-        <w:t>Consulter le stock</w:t>
+        <w:t>Rechercher des produits</w:t>
       </w:r>
     </w:p>
     <w:p>
@@ -189,21 +189,77 @@
         <w:spacing w:after="0"/>
       </w:pPr>
       <w:r>
-        <w:t>Rechercher des produits</w:t>
-      </w:r>
-    </w:p>
-    <w:p>
-      <w:pPr>
-        <w:pStyle w:val="Paragraphedeliste"/>
-        <w:numPr>
-          <w:ilvl w:val="2"/>
-          <w:numId w:val="2"/>
-        </w:numPr>
-        <w:spacing w:after="0"/>
-      </w:pPr>
-      <w:r>
-        <w:t>Réception de commande</w:t>
-      </w:r>
+        <w:t>Modifier</w:t>
+      </w:r>
+      <w:r>
+        <w:t>/Supprimer/Création</w:t>
+      </w:r>
+      <w:r>
+        <w:t xml:space="preserve"> </w:t>
+      </w:r>
+      <w:r>
+        <w:t>de</w:t>
+      </w:r>
+      <w:r>
+        <w:t xml:space="preserve"> produit (fiche article)</w:t>
+      </w:r>
+    </w:p>
+    <w:p>
+      <w:pPr>
+        <w:pStyle w:val="Paragraphedeliste"/>
+        <w:spacing w:after="0"/>
+        <w:ind w:left="2160"/>
+      </w:pPr>
+    </w:p>
+    <w:p>
+      <w:pPr>
+        <w:pStyle w:val="Paragraphedeliste"/>
+        <w:numPr>
+          <w:ilvl w:val="0"/>
+          <w:numId w:val="1"/>
+        </w:numPr>
+        <w:spacing w:after="0"/>
+      </w:pPr>
+      <w:r>
+        <w:t>La r</w:t>
+      </w:r>
+      <w:r>
+        <w:t>echerche d’un article </w:t>
+      </w:r>
+      <w:r>
+        <w:t>pourra se faire sur trois critères :</w:t>
+      </w:r>
+    </w:p>
+    <w:p>
+      <w:pPr>
+        <w:pStyle w:val="Paragraphedeliste"/>
+        <w:numPr>
+          <w:ilvl w:val="1"/>
+          <w:numId w:val="1"/>
+        </w:numPr>
+        <w:spacing w:after="0"/>
+      </w:pPr>
+      <w:r>
+        <w:t>Par emplacement</w:t>
+      </w:r>
+    </w:p>
+    <w:p>
+      <w:pPr>
+        <w:pStyle w:val="Paragraphedeliste"/>
+        <w:numPr>
+          <w:ilvl w:val="1"/>
+          <w:numId w:val="1"/>
+        </w:numPr>
+        <w:spacing w:after="0"/>
+      </w:pPr>
+      <w:r>
+        <w:t>Par code produit</w:t>
+      </w:r>
+    </w:p>
+    <w:p>
+      <w:pPr>
+        <w:spacing w:after="0"/>
+      </w:pPr>
       <w:bookmarkStart w:id="0" w:name="_GoBack"/>
       <w:bookmarkEnd w:id="0"/>
     </w:p>
@@ -211,13 +267,115 @@
       <w:pPr>
         <w:pStyle w:val="Paragraphedeliste"/>
         <w:numPr>
+          <w:ilvl w:val="0"/>
+          <w:numId w:val="1"/>
+        </w:numPr>
+        <w:spacing w:after="0"/>
+      </w:pPr>
+      <w:r>
+        <w:t>Gestion de la base de données :</w:t>
+      </w:r>
+    </w:p>
+    <w:p>
+      <w:pPr>
+        <w:pStyle w:val="Paragraphedeliste"/>
+        <w:numPr>
+          <w:ilvl w:val="1"/>
+          <w:numId w:val="1"/>
+        </w:numPr>
+        <w:spacing w:after="0"/>
+      </w:pPr>
+      <w:r>
+        <w:t>Création</w:t>
+      </w:r>
+      <w:r>
+        <w:t xml:space="preserve"> d’un article dans la base de données</w:t>
+      </w:r>
+    </w:p>
+    <w:p>
+      <w:pPr>
+        <w:pStyle w:val="Paragraphedeliste"/>
+        <w:numPr>
+          <w:ilvl w:val="1"/>
+          <w:numId w:val="1"/>
+        </w:numPr>
+        <w:spacing w:after="0"/>
+      </w:pPr>
+      <w:r>
+        <w:t>Modification d’un article dans la base de données</w:t>
+      </w:r>
+    </w:p>
+    <w:p>
+      <w:pPr>
+        <w:pStyle w:val="Paragraphedeliste"/>
+        <w:numPr>
+          <w:ilvl w:val="1"/>
+          <w:numId w:val="1"/>
+        </w:numPr>
+        <w:spacing w:after="0"/>
+      </w:pPr>
+      <w:r>
+        <w:t>Suppression d’un article dans la base de données</w:t>
+      </w:r>
+    </w:p>
+    <w:p>
+      <w:pPr>
+        <w:spacing w:after="0"/>
+      </w:pPr>
+    </w:p>
+    <w:p>
+      <w:pPr>
+        <w:pStyle w:val="Paragraphedeliste"/>
+        <w:numPr>
+          <w:ilvl w:val="0"/>
+          <w:numId w:val="1"/>
+        </w:numPr>
+        <w:spacing w:after="0"/>
+      </w:pPr>
+      <w:r>
+        <w:t>Lors d’une création d’un article, il faudra remplir la fiche article</w:t>
+      </w:r>
+      <w:r>
+        <w:t> :</w:t>
+      </w:r>
+    </w:p>
+    <w:p>
+      <w:pPr>
+        <w:pStyle w:val="Paragraphedeliste"/>
+        <w:numPr>
+          <w:ilvl w:val="1"/>
+          <w:numId w:val="1"/>
+        </w:numPr>
+        <w:spacing w:after="0"/>
+      </w:pPr>
+      <w:r>
+        <w:t>Code produit</w:t>
+      </w:r>
+    </w:p>
+    <w:p>
+      <w:pPr>
+        <w:pStyle w:val="Paragraphedeliste"/>
+        <w:numPr>
+          <w:ilvl w:val="1"/>
+          <w:numId w:val="1"/>
+        </w:numPr>
+        <w:spacing w:after="0"/>
+      </w:pPr>
+      <w:r>
+        <w:t>Type d’emballage</w:t>
+      </w:r>
+    </w:p>
+    <w:p>
+      <w:pPr>
+        <w:pStyle w:val="Paragraphedeliste"/>
+        <w:numPr>
           <w:ilvl w:val="2"/>
-          <w:numId w:val="2"/>
-        </w:numPr>
-        <w:spacing w:after="0"/>
-      </w:pPr>
-      <w:r>
-        <w:t>Modifier le produit (fiche article) mais pas supprimer</w:t>
+          <w:numId w:val="1"/>
+        </w:numPr>
+        <w:spacing w:after="0"/>
+      </w:pPr>
+      <w:r>
+        <w:t>Prise en compte de la hauteur, largueur, profondeur</w:t>
       </w:r>
     </w:p>
     <w:p>
@@ -225,51 +383,12 @@
         <w:pStyle w:val="Paragraphedeliste"/>
         <w:numPr>
           <w:ilvl w:val="1"/>
-          <w:numId w:val="2"/>
-        </w:numPr>
-        <w:spacing w:after="0"/>
-      </w:pPr>
-      <w:r>
-        <w:t>Service achat</w:t>
-      </w:r>
-    </w:p>
-    <w:p>
-      <w:pPr>
-        <w:pStyle w:val="Paragraphedeliste"/>
-        <w:numPr>
-          <w:ilvl w:val="2"/>
-          <w:numId w:val="2"/>
-        </w:numPr>
-        <w:spacing w:after="0"/>
-      </w:pPr>
-      <w:r>
-        <w:t>Consulter le stock</w:t>
-      </w:r>
-    </w:p>
-    <w:p>
-      <w:pPr>
-        <w:pStyle w:val="Paragraphedeliste"/>
-        <w:numPr>
-          <w:ilvl w:val="2"/>
-          <w:numId w:val="2"/>
-        </w:numPr>
-        <w:spacing w:after="0"/>
-      </w:pPr>
-      <w:r>
-        <w:t>Rechercher des produits</w:t>
-      </w:r>
-    </w:p>
-    <w:p>
-      <w:pPr>
-        <w:pStyle w:val="Paragraphedeliste"/>
-        <w:numPr>
-          <w:ilvl w:val="2"/>
-          <w:numId w:val="2"/>
-        </w:numPr>
-        <w:spacing w:after="0"/>
-      </w:pPr>
-      <w:r>
-        <w:t>Ajouter/Modifier/Créer/Supprimer le produit</w:t>
+          <w:numId w:val="1"/>
+        </w:numPr>
+        <w:spacing w:after="0"/>
+      </w:pPr>
+      <w:r>
+        <w:t>Conditionnement</w:t>
       </w:r>
     </w:p>
     <w:p>
@@ -277,84 +396,47 @@
         <w:pStyle w:val="Paragraphedeliste"/>
         <w:numPr>
           <w:ilvl w:val="1"/>
-          <w:numId w:val="2"/>
-        </w:numPr>
-        <w:spacing w:after="0"/>
-      </w:pPr>
-      <w:r>
-        <w:t>Gestionnaire de stock</w:t>
-      </w:r>
-    </w:p>
-    <w:p>
-      <w:pPr>
-        <w:pStyle w:val="Paragraphedeliste"/>
-        <w:numPr>
-          <w:ilvl w:val="2"/>
-          <w:numId w:val="2"/>
-        </w:numPr>
-        <w:spacing w:after="0"/>
-      </w:pPr>
-      <w:r>
-        <w:t>Consulter le stock</w:t>
-      </w:r>
-    </w:p>
-    <w:p>
-      <w:pPr>
-        <w:pStyle w:val="Paragraphedeliste"/>
-        <w:numPr>
-          <w:ilvl w:val="2"/>
-          <w:numId w:val="2"/>
-        </w:numPr>
-        <w:spacing w:after="0"/>
-      </w:pPr>
-      <w:r>
-        <w:t>Rechercher des produits</w:t>
-      </w:r>
-    </w:p>
-    <w:p>
-      <w:pPr>
-        <w:pStyle w:val="Paragraphedeliste"/>
-        <w:numPr>
-          <w:ilvl w:val="2"/>
-          <w:numId w:val="2"/>
-        </w:numPr>
-        <w:spacing w:after="0"/>
-      </w:pPr>
-      <w:r>
-        <w:t>Réception de commande</w:t>
-      </w:r>
-    </w:p>
-    <w:p>
-      <w:pPr>
-        <w:pStyle w:val="Paragraphedeliste"/>
-        <w:numPr>
-          <w:ilvl w:val="2"/>
-          <w:numId w:val="2"/>
-        </w:numPr>
-        <w:spacing w:after="0"/>
-      </w:pPr>
-      <w:r>
-        <w:t>Ajouter/Modifier/Créer/Supprimer le produit</w:t>
-      </w:r>
-    </w:p>
-    <w:p>
-      <w:pPr>
-        <w:pStyle w:val="Paragraphedeliste"/>
-        <w:numPr>
-          <w:ilvl w:val="2"/>
-          <w:numId w:val="2"/>
-        </w:numPr>
-        <w:spacing w:after="0"/>
-      </w:pPr>
-      <w:r>
-        <w:t>Régularisation du stock</w:t>
-      </w:r>
-    </w:p>
-    <w:p>
-      <w:pPr>
-        <w:pStyle w:val="Paragraphedeliste"/>
-        <w:spacing w:after="0"/>
-        <w:ind w:left="2160"/>
+          <w:numId w:val="1"/>
+        </w:numPr>
+        <w:spacing w:after="0"/>
+      </w:pPr>
+      <w:proofErr w:type="gramStart"/>
+      <w:r>
+        <w:t>Référence constructeur</w:t>
+      </w:r>
+      <w:proofErr w:type="gramEnd"/>
+    </w:p>
+    <w:p>
+      <w:pPr>
+        <w:pStyle w:val="Paragraphedeliste"/>
+        <w:numPr>
+          <w:ilvl w:val="1"/>
+          <w:numId w:val="1"/>
+        </w:numPr>
+        <w:spacing w:after="0"/>
+      </w:pPr>
+      <w:r>
+        <w:t>Constructeur</w:t>
+      </w:r>
+    </w:p>
+    <w:p>
+      <w:pPr>
+        <w:pStyle w:val="Paragraphedeliste"/>
+        <w:numPr>
+          <w:ilvl w:val="1"/>
+          <w:numId w:val="1"/>
+        </w:numPr>
+        <w:spacing w:after="0"/>
+      </w:pPr>
+      <w:r>
+        <w:t>Poids</w:t>
+      </w:r>
+    </w:p>
+    <w:p>
+      <w:pPr>
+        <w:pStyle w:val="Paragraphedeliste"/>
+        <w:spacing w:after="0"/>
+        <w:ind w:left="1440"/>
       </w:pPr>
     </w:p>
     <w:p>
@@ -367,13 +449,7 @@
         <w:spacing w:after="0"/>
       </w:pPr>
       <w:r>
-        <w:t>La r</w:t>
-      </w:r>
-      <w:r>
-        <w:t>echerche d’un article </w:t>
-      </w:r>
-      <w:r>
-        <w:t>pourra se faire sur trois critères :</w:t>
+        <w:t>Ecran de synthèse montrant</w:t>
       </w:r>
     </w:p>
     <w:p>
@@ -386,7 +462,7 @@
         <w:spacing w:after="0"/>
       </w:pPr>
       <w:r>
-        <w:t>Par emplacement</w:t>
+        <w:t>Combien d’article est en stock</w:t>
       </w:r>
     </w:p>
     <w:p>
@@ -399,7 +475,7 @@
         <w:spacing w:after="0"/>
       </w:pPr>
       <w:r>
-        <w:t>Par code produit</w:t>
+        <w:t>La surface</w:t>
       </w:r>
     </w:p>
     <w:p>
@@ -412,14 +488,12 @@
         <w:spacing w:after="0"/>
       </w:pPr>
       <w:r>
-        <w:t>Par libellé</w:t>
-      </w:r>
-    </w:p>
-    <w:p>
-      <w:pPr>
-        <w:pStyle w:val="Paragraphedeliste"/>
-        <w:spacing w:after="0"/>
-        <w:ind w:left="1440"/>
+        <w:t>Le poids</w:t>
+      </w:r>
+    </w:p>
+    <w:p>
+      <w:pPr>
+        <w:spacing w:after="0"/>
       </w:pPr>
     </w:p>
     <w:p>
@@ -432,51 +506,31 @@
         <w:spacing w:after="0"/>
       </w:pPr>
       <w:r>
-        <w:t>Gestion de la base de données :</w:t>
-      </w:r>
-    </w:p>
-    <w:p>
-      <w:pPr>
-        <w:pStyle w:val="Paragraphedeliste"/>
-        <w:numPr>
-          <w:ilvl w:val="1"/>
-          <w:numId w:val="1"/>
-        </w:numPr>
-        <w:spacing w:after="0"/>
-      </w:pPr>
-      <w:r>
-        <w:t>Ajout d’un article dans la base de données</w:t>
-      </w:r>
-    </w:p>
-    <w:p>
-      <w:pPr>
-        <w:pStyle w:val="Paragraphedeliste"/>
-        <w:numPr>
-          <w:ilvl w:val="1"/>
-          <w:numId w:val="1"/>
-        </w:numPr>
-        <w:spacing w:after="0"/>
-      </w:pPr>
-      <w:r>
-        <w:t>Modification d’un article dans la base de données</w:t>
-      </w:r>
-    </w:p>
-    <w:p>
-      <w:pPr>
-        <w:pStyle w:val="Paragraphedeliste"/>
-        <w:numPr>
-          <w:ilvl w:val="1"/>
-          <w:numId w:val="1"/>
-        </w:numPr>
-        <w:spacing w:after="0"/>
-      </w:pPr>
-      <w:r>
-        <w:t>Suppression d’un article dans la base de données</w:t>
-      </w:r>
-    </w:p>
-    <w:p>
-      <w:r>
-        <w:br w:type="page"/>
+        <w:t>Si le temps le permet j</w:t>
+      </w:r>
+      <w:r>
+        <w:t>e souhaite que l’application décide où ranger la pièce en fonction du volume de la pièce et la place présente dans le stock.</w:t>
+      </w:r>
+    </w:p>
+    <w:p>
+      <w:pPr>
+        <w:spacing w:after="0"/>
+      </w:pPr>
+    </w:p>
+    <w:p>
+      <w:pPr>
+        <w:spacing w:after="0"/>
+        <w:rPr>
+          <w:b/>
+          <w:u w:val="single"/>
+        </w:rPr>
+      </w:pPr>
+      <w:r>
+        <w:rPr>
+          <w:b/>
+          <w:u w:val="single"/>
+        </w:rPr>
+        <w:t>Technologies employées</w:t>
       </w:r>
     </w:p>
     <w:p>
@@ -490,108 +544,8 @@
       </w:pPr>
       <w:r>
         <w:lastRenderedPageBreak/>
-        <w:t>Gestion d’une fiche article :</w:t>
-      </w:r>
-    </w:p>
-    <w:p>
-      <w:pPr>
-        <w:pStyle w:val="Paragraphedeliste"/>
-        <w:numPr>
-          <w:ilvl w:val="1"/>
-          <w:numId w:val="1"/>
-        </w:numPr>
-        <w:spacing w:after="0"/>
-      </w:pPr>
-      <w:r>
-        <w:t>Code produit</w:t>
-      </w:r>
-    </w:p>
-    <w:p>
-      <w:pPr>
-        <w:pStyle w:val="Paragraphedeliste"/>
-        <w:numPr>
-          <w:ilvl w:val="1"/>
-          <w:numId w:val="1"/>
-        </w:numPr>
-        <w:spacing w:after="0"/>
-      </w:pPr>
-      <w:r>
-        <w:t>Type d’emballage</w:t>
-      </w:r>
-    </w:p>
-    <w:p>
-      <w:pPr>
-        <w:pStyle w:val="Paragraphedeliste"/>
-        <w:numPr>
-          <w:ilvl w:val="2"/>
-          <w:numId w:val="1"/>
-        </w:numPr>
-        <w:spacing w:after="0"/>
-      </w:pPr>
-      <w:r>
-        <w:t>Prise en compte de la hauteur, largueur, profondeur</w:t>
-      </w:r>
-    </w:p>
-    <w:p>
-      <w:pPr>
-        <w:pStyle w:val="Paragraphedeliste"/>
-        <w:numPr>
-          <w:ilvl w:val="1"/>
-          <w:numId w:val="1"/>
-        </w:numPr>
-        <w:spacing w:after="0"/>
-      </w:pPr>
-      <w:r>
-        <w:t>Conditionnement</w:t>
-      </w:r>
-    </w:p>
-    <w:p>
-      <w:pPr>
-        <w:pStyle w:val="Paragraphedeliste"/>
-        <w:numPr>
-          <w:ilvl w:val="1"/>
-          <w:numId w:val="1"/>
-        </w:numPr>
-        <w:spacing w:after="0"/>
-      </w:pPr>
-      <w:proofErr w:type="gramStart"/>
-      <w:r>
-        <w:t>Référence constructeur</w:t>
-      </w:r>
-      <w:proofErr w:type="gramEnd"/>
-    </w:p>
-    <w:p>
-      <w:pPr>
-        <w:pStyle w:val="Paragraphedeliste"/>
-        <w:numPr>
-          <w:ilvl w:val="1"/>
-          <w:numId w:val="1"/>
-        </w:numPr>
-        <w:spacing w:after="0"/>
-      </w:pPr>
-      <w:r>
-        <w:t>Constructeur</w:t>
-      </w:r>
-    </w:p>
-    <w:p>
-      <w:pPr>
-        <w:pStyle w:val="Paragraphedeliste"/>
-        <w:numPr>
-          <w:ilvl w:val="1"/>
-          <w:numId w:val="1"/>
-        </w:numPr>
-        <w:spacing w:after="0"/>
-      </w:pPr>
-      <w:r>
-        <w:t>Poids</w:t>
-      </w:r>
-    </w:p>
-    <w:p>
-      <w:pPr>
-        <w:pStyle w:val="Paragraphedeliste"/>
-        <w:spacing w:after="0"/>
-        <w:ind w:left="1440"/>
-      </w:pPr>
+        <w:t>C++</w:t>
+      </w:r>
     </w:p>
     <w:p>
       <w:pPr>
@@ -603,51 +557,29 @@
         <w:spacing w:after="0"/>
       </w:pPr>
       <w:r>
-        <w:t>Ecran de synthèse montrant</w:t>
-      </w:r>
-    </w:p>
-    <w:p>
-      <w:pPr>
-        <w:pStyle w:val="Paragraphedeliste"/>
-        <w:numPr>
-          <w:ilvl w:val="1"/>
-          <w:numId w:val="1"/>
-        </w:numPr>
-        <w:spacing w:after="0"/>
-      </w:pPr>
-      <w:r>
-        <w:t>Combien d’article est en stock</w:t>
-      </w:r>
-    </w:p>
-    <w:p>
-      <w:pPr>
-        <w:pStyle w:val="Paragraphedeliste"/>
-        <w:numPr>
-          <w:ilvl w:val="1"/>
-          <w:numId w:val="1"/>
-        </w:numPr>
-        <w:spacing w:after="0"/>
-      </w:pPr>
-      <w:r>
-        <w:t>La surface</w:t>
-      </w:r>
-    </w:p>
-    <w:p>
-      <w:pPr>
-        <w:pStyle w:val="Paragraphedeliste"/>
-        <w:numPr>
-          <w:ilvl w:val="1"/>
-          <w:numId w:val="1"/>
-        </w:numPr>
-        <w:spacing w:after="0"/>
-      </w:pPr>
-      <w:r>
-        <w:t>Le poids</w:t>
-      </w:r>
-    </w:p>
-    <w:p>
-      <w:pPr>
-        <w:spacing w:after="0"/>
+        <w:t>SQLITE</w:t>
+      </w:r>
+    </w:p>
+    <w:p>
+      <w:pPr>
+        <w:pStyle w:val="Paragraphedeliste"/>
+        <w:numPr>
+          <w:ilvl w:val="0"/>
+          <w:numId w:val="1"/>
+        </w:numPr>
+        <w:spacing w:after="0"/>
+      </w:pPr>
+      <w:r>
+        <w:t>QT</w:t>
+      </w:r>
+    </w:p>
+    <w:p>
+      <w:pPr>
+        <w:spacing w:after="0"/>
+        <w:rPr>
+          <w:b/>
+          <w:u w:val="single"/>
+        </w:rPr>
       </w:pPr>
     </w:p>
     <w:p>
@@ -702,13 +634,151 @@
         <w:spacing w:after="0"/>
       </w:pPr>
       <w:r>
-        <w:t xml:space="preserve">Méthode ABC de l’entrepôt </w:t>
-      </w:r>
-    </w:p>
-    <w:p>
-      <w:pPr>
-        <w:spacing w:after="0"/>
-      </w:pPr>
+        <w:t>Méthode ABC de l’entrepôt</w:t>
+      </w:r>
+    </w:p>
+    <w:p>
+      <w:pPr>
+        <w:pStyle w:val="Paragraphedeliste"/>
+        <w:numPr>
+          <w:ilvl w:val="0"/>
+          <w:numId w:val="1"/>
+        </w:numPr>
+        <w:spacing w:after="0"/>
+      </w:pPr>
+      <w:r>
+        <w:t>Division des droits sur plusieurs services</w:t>
+      </w:r>
+    </w:p>
+    <w:p>
+      <w:pPr>
+        <w:pStyle w:val="Paragraphedeliste"/>
+        <w:numPr>
+          <w:ilvl w:val="1"/>
+          <w:numId w:val="1"/>
+        </w:numPr>
+        <w:spacing w:after="0"/>
+      </w:pPr>
+      <w:r>
+        <w:t>Service achat</w:t>
+      </w:r>
+    </w:p>
+    <w:p>
+      <w:pPr>
+        <w:pStyle w:val="Paragraphedeliste"/>
+        <w:numPr>
+          <w:ilvl w:val="2"/>
+          <w:numId w:val="1"/>
+        </w:numPr>
+        <w:spacing w:after="0"/>
+      </w:pPr>
+      <w:r>
+        <w:t>Consulter le stock</w:t>
+      </w:r>
+    </w:p>
+    <w:p>
+      <w:pPr>
+        <w:pStyle w:val="Paragraphedeliste"/>
+        <w:numPr>
+          <w:ilvl w:val="2"/>
+          <w:numId w:val="1"/>
+        </w:numPr>
+        <w:spacing w:after="0"/>
+      </w:pPr>
+      <w:r>
+        <w:t>Rechercher des produits</w:t>
+      </w:r>
+    </w:p>
+    <w:p>
+      <w:pPr>
+        <w:pStyle w:val="Paragraphedeliste"/>
+        <w:numPr>
+          <w:ilvl w:val="2"/>
+          <w:numId w:val="1"/>
+        </w:numPr>
+        <w:spacing w:after="0"/>
+      </w:pPr>
+      <w:r>
+        <w:t>Ajouter/Modifier/Créer/Supprimer le produit</w:t>
+      </w:r>
+    </w:p>
+    <w:p>
+      <w:pPr>
+        <w:pStyle w:val="Paragraphedeliste"/>
+        <w:numPr>
+          <w:ilvl w:val="1"/>
+          <w:numId w:val="1"/>
+        </w:numPr>
+        <w:spacing w:after="0"/>
+      </w:pPr>
+      <w:r>
+        <w:t>Gestionnaire de stock</w:t>
+      </w:r>
+    </w:p>
+    <w:p>
+      <w:pPr>
+        <w:pStyle w:val="Paragraphedeliste"/>
+        <w:numPr>
+          <w:ilvl w:val="2"/>
+          <w:numId w:val="1"/>
+        </w:numPr>
+        <w:spacing w:after="0"/>
+      </w:pPr>
+      <w:r>
+        <w:t>Consulter le stock</w:t>
+      </w:r>
+    </w:p>
+    <w:p>
+      <w:pPr>
+        <w:pStyle w:val="Paragraphedeliste"/>
+        <w:numPr>
+          <w:ilvl w:val="2"/>
+          <w:numId w:val="1"/>
+        </w:numPr>
+        <w:spacing w:after="0"/>
+      </w:pPr>
+      <w:r>
+        <w:t>Rechercher des produits</w:t>
+      </w:r>
+    </w:p>
+    <w:p>
+      <w:pPr>
+        <w:pStyle w:val="Paragraphedeliste"/>
+        <w:numPr>
+          <w:ilvl w:val="2"/>
+          <w:numId w:val="1"/>
+        </w:numPr>
+        <w:spacing w:after="0"/>
+      </w:pPr>
+      <w:r>
+        <w:t>Réception de commande</w:t>
+      </w:r>
+    </w:p>
+    <w:p>
+      <w:pPr>
+        <w:pStyle w:val="Paragraphedeliste"/>
+        <w:numPr>
+          <w:ilvl w:val="2"/>
+          <w:numId w:val="1"/>
+        </w:numPr>
+        <w:spacing w:after="0"/>
+      </w:pPr>
+      <w:r>
+        <w:t>Ajouter/Modifier/Créer/Supprimer le produit</w:t>
+      </w:r>
+    </w:p>
+    <w:p>
+      <w:pPr>
+        <w:pStyle w:val="Paragraphedeliste"/>
+        <w:numPr>
+          <w:ilvl w:val="2"/>
+          <w:numId w:val="1"/>
+        </w:numPr>
+        <w:spacing w:after="0"/>
+      </w:pPr>
+      <w:r>
+        <w:t>Régularisation du stock</w:t>
+      </w:r>
     </w:p>
     <w:p>
       <w:pPr>
@@ -718,69 +788,20 @@
           <w:u w:val="single"/>
         </w:rPr>
       </w:pPr>
-      <w:r>
+    </w:p>
+    <w:p>
+      <w:pPr>
+        <w:spacing w:after="0"/>
         <w:rPr>
           <w:b/>
           <w:u w:val="single"/>
         </w:rPr>
-        <w:t>Technologies employées</w:t>
-      </w:r>
-    </w:p>
-    <w:p>
-      <w:pPr>
-        <w:pStyle w:val="Paragraphedeliste"/>
-        <w:numPr>
-          <w:ilvl w:val="0"/>
-          <w:numId w:val="1"/>
-        </w:numPr>
-        <w:spacing w:after="0"/>
-      </w:pPr>
-      <w:r>
-        <w:t>C++</w:t>
-      </w:r>
-    </w:p>
-    <w:p>
-      <w:pPr>
-        <w:pStyle w:val="Paragraphedeliste"/>
-        <w:numPr>
-          <w:ilvl w:val="0"/>
-          <w:numId w:val="1"/>
-        </w:numPr>
-        <w:spacing w:after="0"/>
-      </w:pPr>
-      <w:r>
-        <w:t>SQLITE</w:t>
-      </w:r>
-    </w:p>
-    <w:p>
-      <w:pPr>
+      </w:pPr>
+      <w:r>
         <w:rPr>
           <w:b/>
           <w:u w:val="single"/>
         </w:rPr>
-      </w:pPr>
-      <w:r>
-        <w:rPr>
-          <w:b/>
-          <w:u w:val="single"/>
-        </w:rPr>
-        <w:br w:type="page"/>
-      </w:r>
-    </w:p>
-    <w:p>
-      <w:pPr>
-        <w:spacing w:after="0"/>
-        <w:rPr>
-          <w:b/>
-          <w:u w:val="single"/>
-        </w:rPr>
-      </w:pPr>
-      <w:r>
-        <w:rPr>
-          <w:b/>
-          <w:u w:val="single"/>
-        </w:rPr>
-        <w:lastRenderedPageBreak/>
         <w:t>Planning du projet</w:t>
       </w:r>
     </w:p>

</xml_diff>

<commit_message>
Creation du gantt, finalisation du dossier danalyse
</commit_message>
<xml_diff>
--- a/Documents/NoteDeCadrage.docx
+++ b/Documents/NoteDeCadrage.docx
@@ -34,7 +34,19 @@
         <w:spacing w:after="0"/>
       </w:pPr>
       <w:r>
-        <w:t xml:space="preserve">Le logiciel créé sera un logiciel de gestion de stock. Il permettra de faire des recherches dans le stock et de modifier un article. </w:t>
+        <w:t xml:space="preserve">Le logiciel créé sera un logiciel de gestion de stock. Il permettra de faire des recherches dans le stock et de </w:t>
+      </w:r>
+      <w:r>
+        <w:t>créer/</w:t>
+      </w:r>
+      <w:r>
+        <w:t>modifier</w:t>
+      </w:r>
+      <w:r>
+        <w:t>/supprimer</w:t>
+      </w:r>
+      <w:r>
+        <w:t xml:space="preserve"> un article. </w:t>
       </w:r>
     </w:p>
     <w:p>
@@ -198,10 +210,10 @@
         <w:t xml:space="preserve"> </w:t>
       </w:r>
       <w:r>
-        <w:t>de</w:t>
-      </w:r>
-      <w:r>
-        <w:t xml:space="preserve"> produit (fiche article)</w:t>
+        <w:t xml:space="preserve">de la </w:t>
+      </w:r>
+      <w:r>
+        <w:t>fiche article</w:t>
       </w:r>
     </w:p>
     <w:p>
@@ -227,7 +239,13 @@
         <w:t>echerche d’un article </w:t>
       </w:r>
       <w:r>
-        <w:t>pourra se faire sur trois critères :</w:t>
+        <w:t xml:space="preserve">pourra se faire sur </w:t>
+      </w:r>
+      <w:r>
+        <w:t>deux</w:t>
+      </w:r>
+      <w:r>
+        <w:t xml:space="preserve"> critères :</w:t>
       </w:r>
     </w:p>
     <w:p>
@@ -260,6 +278,166 @@
       <w:pPr>
         <w:spacing w:after="0"/>
       </w:pPr>
+    </w:p>
+    <w:p>
+      <w:pPr>
+        <w:pStyle w:val="Paragraphedeliste"/>
+        <w:numPr>
+          <w:ilvl w:val="0"/>
+          <w:numId w:val="1"/>
+        </w:numPr>
+        <w:spacing w:after="0"/>
+      </w:pPr>
+      <w:r>
+        <w:t>Gestion de la base de données :</w:t>
+      </w:r>
+    </w:p>
+    <w:p>
+      <w:pPr>
+        <w:pStyle w:val="Paragraphedeliste"/>
+        <w:numPr>
+          <w:ilvl w:val="1"/>
+          <w:numId w:val="1"/>
+        </w:numPr>
+        <w:spacing w:after="0"/>
+      </w:pPr>
+      <w:r>
+        <w:t>Création</w:t>
+      </w:r>
+      <w:r>
+        <w:t xml:space="preserve"> d’un article dans la base de données</w:t>
+      </w:r>
+    </w:p>
+    <w:p>
+      <w:pPr>
+        <w:pStyle w:val="Paragraphedeliste"/>
+        <w:numPr>
+          <w:ilvl w:val="1"/>
+          <w:numId w:val="1"/>
+        </w:numPr>
+        <w:spacing w:after="0"/>
+      </w:pPr>
+      <w:r>
+        <w:t>Modification d’un article dans la base de données</w:t>
+      </w:r>
+    </w:p>
+    <w:p>
+      <w:pPr>
+        <w:pStyle w:val="Paragraphedeliste"/>
+        <w:numPr>
+          <w:ilvl w:val="1"/>
+          <w:numId w:val="1"/>
+        </w:numPr>
+        <w:spacing w:after="0"/>
+      </w:pPr>
+      <w:r>
+        <w:t>Suppression d’un article dans la base de données</w:t>
+      </w:r>
+    </w:p>
+    <w:p>
+      <w:pPr>
+        <w:spacing w:after="0"/>
+      </w:pPr>
+    </w:p>
+    <w:p>
+      <w:pPr>
+        <w:pStyle w:val="Paragraphedeliste"/>
+        <w:numPr>
+          <w:ilvl w:val="0"/>
+          <w:numId w:val="1"/>
+        </w:numPr>
+        <w:spacing w:after="0"/>
+      </w:pPr>
+      <w:r>
+        <w:t>Lors d’une création d’un article, il faudra remplir la fiche article</w:t>
+      </w:r>
+      <w:r>
+        <w:t> :</w:t>
+      </w:r>
+    </w:p>
+    <w:p>
+      <w:pPr>
+        <w:pStyle w:val="Paragraphedeliste"/>
+        <w:numPr>
+          <w:ilvl w:val="1"/>
+          <w:numId w:val="1"/>
+        </w:numPr>
+        <w:spacing w:after="0"/>
+      </w:pPr>
+      <w:r>
+        <w:t>Code produit</w:t>
+      </w:r>
+    </w:p>
+    <w:p>
+      <w:pPr>
+        <w:pStyle w:val="Paragraphedeliste"/>
+        <w:numPr>
+          <w:ilvl w:val="1"/>
+          <w:numId w:val="1"/>
+        </w:numPr>
+        <w:spacing w:after="0"/>
+      </w:pPr>
+      <w:r>
+        <w:t>Hauteur, largeur, profondeur</w:t>
+      </w:r>
+    </w:p>
+    <w:p>
+      <w:pPr>
+        <w:pStyle w:val="Paragraphedeliste"/>
+        <w:numPr>
+          <w:ilvl w:val="1"/>
+          <w:numId w:val="1"/>
+        </w:numPr>
+        <w:spacing w:after="0"/>
+      </w:pPr>
+      <w:r>
+        <w:t>Conditionnement</w:t>
+      </w:r>
+    </w:p>
+    <w:p>
+      <w:pPr>
+        <w:pStyle w:val="Paragraphedeliste"/>
+        <w:numPr>
+          <w:ilvl w:val="2"/>
+          <w:numId w:val="1"/>
+        </w:numPr>
+        <w:spacing w:after="0"/>
+      </w:pPr>
+      <w:r>
+        <w:t>Lot 1 contenant 10 pièces</w:t>
+      </w:r>
+    </w:p>
+    <w:p>
+      <w:pPr>
+        <w:pStyle w:val="Paragraphedeliste"/>
+        <w:numPr>
+          <w:ilvl w:val="1"/>
+          <w:numId w:val="1"/>
+        </w:numPr>
+        <w:spacing w:after="0"/>
+      </w:pPr>
+      <w:r>
+        <w:t xml:space="preserve">Référence </w:t>
+      </w:r>
+      <w:r>
+        <w:t xml:space="preserve">du </w:t>
+      </w:r>
+      <w:r>
+        <w:t>constructeur</w:t>
+      </w:r>
+    </w:p>
+    <w:p>
+      <w:pPr>
+        <w:pStyle w:val="Paragraphedeliste"/>
+        <w:numPr>
+          <w:ilvl w:val="1"/>
+          <w:numId w:val="1"/>
+        </w:numPr>
+        <w:spacing w:after="0"/>
+      </w:pPr>
+      <w:r>
+        <w:t>Constructeur</w:t>
+      </w:r>
       <w:bookmarkStart w:id="0" w:name="_GoBack"/>
       <w:bookmarkEnd w:id="0"/>
     </w:p>
@@ -267,168 +445,12 @@
       <w:pPr>
         <w:pStyle w:val="Paragraphedeliste"/>
         <w:numPr>
-          <w:ilvl w:val="0"/>
-          <w:numId w:val="1"/>
-        </w:numPr>
-        <w:spacing w:after="0"/>
-      </w:pPr>
-      <w:r>
-        <w:t>Gestion de la base de données :</w:t>
-      </w:r>
-    </w:p>
-    <w:p>
-      <w:pPr>
-        <w:pStyle w:val="Paragraphedeliste"/>
-        <w:numPr>
           <w:ilvl w:val="1"/>
           <w:numId w:val="1"/>
         </w:numPr>
         <w:spacing w:after="0"/>
       </w:pPr>
       <w:r>
-        <w:t>Création</w:t>
-      </w:r>
-      <w:r>
-        <w:t xml:space="preserve"> d’un article dans la base de données</w:t>
-      </w:r>
-    </w:p>
-    <w:p>
-      <w:pPr>
-        <w:pStyle w:val="Paragraphedeliste"/>
-        <w:numPr>
-          <w:ilvl w:val="1"/>
-          <w:numId w:val="1"/>
-        </w:numPr>
-        <w:spacing w:after="0"/>
-      </w:pPr>
-      <w:r>
-        <w:t>Modification d’un article dans la base de données</w:t>
-      </w:r>
-    </w:p>
-    <w:p>
-      <w:pPr>
-        <w:pStyle w:val="Paragraphedeliste"/>
-        <w:numPr>
-          <w:ilvl w:val="1"/>
-          <w:numId w:val="1"/>
-        </w:numPr>
-        <w:spacing w:after="0"/>
-      </w:pPr>
-      <w:r>
-        <w:t>Suppression d’un article dans la base de données</w:t>
-      </w:r>
-    </w:p>
-    <w:p>
-      <w:pPr>
-        <w:spacing w:after="0"/>
-      </w:pPr>
-    </w:p>
-    <w:p>
-      <w:pPr>
-        <w:pStyle w:val="Paragraphedeliste"/>
-        <w:numPr>
-          <w:ilvl w:val="0"/>
-          <w:numId w:val="1"/>
-        </w:numPr>
-        <w:spacing w:after="0"/>
-      </w:pPr>
-      <w:r>
-        <w:t>Lors d’une création d’un article, il faudra remplir la fiche article</w:t>
-      </w:r>
-      <w:r>
-        <w:t> :</w:t>
-      </w:r>
-    </w:p>
-    <w:p>
-      <w:pPr>
-        <w:pStyle w:val="Paragraphedeliste"/>
-        <w:numPr>
-          <w:ilvl w:val="1"/>
-          <w:numId w:val="1"/>
-        </w:numPr>
-        <w:spacing w:after="0"/>
-      </w:pPr>
-      <w:r>
-        <w:t>Code produit</w:t>
-      </w:r>
-    </w:p>
-    <w:p>
-      <w:pPr>
-        <w:pStyle w:val="Paragraphedeliste"/>
-        <w:numPr>
-          <w:ilvl w:val="1"/>
-          <w:numId w:val="1"/>
-        </w:numPr>
-        <w:spacing w:after="0"/>
-      </w:pPr>
-      <w:r>
-        <w:t>Type d’emballage</w:t>
-      </w:r>
-    </w:p>
-    <w:p>
-      <w:pPr>
-        <w:pStyle w:val="Paragraphedeliste"/>
-        <w:numPr>
-          <w:ilvl w:val="2"/>
-          <w:numId w:val="1"/>
-        </w:numPr>
-        <w:spacing w:after="0"/>
-      </w:pPr>
-      <w:r>
-        <w:t>Prise en compte de la hauteur, largueur, profondeur</w:t>
-      </w:r>
-    </w:p>
-    <w:p>
-      <w:pPr>
-        <w:pStyle w:val="Paragraphedeliste"/>
-        <w:numPr>
-          <w:ilvl w:val="1"/>
-          <w:numId w:val="1"/>
-        </w:numPr>
-        <w:spacing w:after="0"/>
-      </w:pPr>
-      <w:r>
-        <w:t>Conditionnement</w:t>
-      </w:r>
-    </w:p>
-    <w:p>
-      <w:pPr>
-        <w:pStyle w:val="Paragraphedeliste"/>
-        <w:numPr>
-          <w:ilvl w:val="1"/>
-          <w:numId w:val="1"/>
-        </w:numPr>
-        <w:spacing w:after="0"/>
-      </w:pPr>
-      <w:proofErr w:type="gramStart"/>
-      <w:r>
-        <w:t>Référence constructeur</w:t>
-      </w:r>
-      <w:proofErr w:type="gramEnd"/>
-    </w:p>
-    <w:p>
-      <w:pPr>
-        <w:pStyle w:val="Paragraphedeliste"/>
-        <w:numPr>
-          <w:ilvl w:val="1"/>
-          <w:numId w:val="1"/>
-        </w:numPr>
-        <w:spacing w:after="0"/>
-      </w:pPr>
-      <w:r>
-        <w:t>Constructeur</w:t>
-      </w:r>
-    </w:p>
-    <w:p>
-      <w:pPr>
-        <w:pStyle w:val="Paragraphedeliste"/>
-        <w:numPr>
-          <w:ilvl w:val="1"/>
-          <w:numId w:val="1"/>
-        </w:numPr>
-        <w:spacing w:after="0"/>
-      </w:pPr>
-      <w:r>
         <w:t>Poids</w:t>
       </w:r>
     </w:p>
@@ -438,79 +460,6 @@
         <w:spacing w:after="0"/>
         <w:ind w:left="1440"/>
       </w:pPr>
-    </w:p>
-    <w:p>
-      <w:pPr>
-        <w:pStyle w:val="Paragraphedeliste"/>
-        <w:numPr>
-          <w:ilvl w:val="0"/>
-          <w:numId w:val="1"/>
-        </w:numPr>
-        <w:spacing w:after="0"/>
-      </w:pPr>
-      <w:r>
-        <w:t>Ecran de synthèse montrant</w:t>
-      </w:r>
-    </w:p>
-    <w:p>
-      <w:pPr>
-        <w:pStyle w:val="Paragraphedeliste"/>
-        <w:numPr>
-          <w:ilvl w:val="1"/>
-          <w:numId w:val="1"/>
-        </w:numPr>
-        <w:spacing w:after="0"/>
-      </w:pPr>
-      <w:r>
-        <w:t>Combien d’article est en stock</w:t>
-      </w:r>
-    </w:p>
-    <w:p>
-      <w:pPr>
-        <w:pStyle w:val="Paragraphedeliste"/>
-        <w:numPr>
-          <w:ilvl w:val="1"/>
-          <w:numId w:val="1"/>
-        </w:numPr>
-        <w:spacing w:after="0"/>
-      </w:pPr>
-      <w:r>
-        <w:t>La surface</w:t>
-      </w:r>
-    </w:p>
-    <w:p>
-      <w:pPr>
-        <w:pStyle w:val="Paragraphedeliste"/>
-        <w:numPr>
-          <w:ilvl w:val="1"/>
-          <w:numId w:val="1"/>
-        </w:numPr>
-        <w:spacing w:after="0"/>
-      </w:pPr>
-      <w:r>
-        <w:t>Le poids</w:t>
-      </w:r>
-    </w:p>
-    <w:p>
-      <w:pPr>
-        <w:spacing w:after="0"/>
-      </w:pPr>
-    </w:p>
-    <w:p>
-      <w:pPr>
-        <w:pStyle w:val="Paragraphedeliste"/>
-        <w:numPr>
-          <w:ilvl w:val="0"/>
-          <w:numId w:val="1"/>
-        </w:numPr>
-        <w:spacing w:after="0"/>
-      </w:pPr>
-      <w:r>
-        <w:t>Si le temps le permet j</w:t>
-      </w:r>
-      <w:r>
-        <w:t>e souhaite que l’application décide où ranger la pièce en fonction du volume de la pièce et la place présente dans le stock.</w:t>
-      </w:r>
     </w:p>
     <w:p>
       <w:pPr>
@@ -543,7 +492,6 @@
         <w:spacing w:after="0"/>
       </w:pPr>
       <w:r>
-        <w:lastRenderedPageBreak/>
         <w:t>C++</w:t>
       </w:r>
     </w:p>
@@ -575,26 +523,33 @@
     </w:p>
     <w:p>
       <w:pPr>
-        <w:spacing w:after="0"/>
         <w:rPr>
           <w:b/>
           <w:u w:val="single"/>
         </w:rPr>
       </w:pPr>
-    </w:p>
-    <w:p>
-      <w:pPr>
-        <w:spacing w:after="0"/>
+      <w:r>
         <w:rPr>
           <w:b/>
           <w:u w:val="single"/>
         </w:rPr>
-      </w:pPr>
-      <w:r>
+        <w:br w:type="page"/>
+      </w:r>
+    </w:p>
+    <w:p>
+      <w:pPr>
+        <w:spacing w:after="0"/>
         <w:rPr>
           <w:b/>
           <w:u w:val="single"/>
         </w:rPr>
+      </w:pPr>
+      <w:r>
+        <w:rPr>
+          <w:b/>
+          <w:u w:val="single"/>
+        </w:rPr>
+        <w:lastRenderedPageBreak/>
         <w:t>Plusieurs modules seront développés plus tard</w:t>
       </w:r>
     </w:p>
@@ -779,6 +734,76 @@
       <w:r>
         <w:t>Régularisation du stock</w:t>
       </w:r>
+    </w:p>
+    <w:p>
+      <w:pPr>
+        <w:pStyle w:val="Paragraphedeliste"/>
+        <w:numPr>
+          <w:ilvl w:val="0"/>
+          <w:numId w:val="1"/>
+        </w:numPr>
+        <w:spacing w:after="0"/>
+      </w:pPr>
+      <w:r>
+        <w:t>Ecran de synthèse montrant</w:t>
+      </w:r>
+    </w:p>
+    <w:p>
+      <w:pPr>
+        <w:pStyle w:val="Paragraphedeliste"/>
+        <w:numPr>
+          <w:ilvl w:val="1"/>
+          <w:numId w:val="1"/>
+        </w:numPr>
+        <w:spacing w:after="0"/>
+      </w:pPr>
+      <w:r>
+        <w:t>Combien d’article est en stock</w:t>
+      </w:r>
+    </w:p>
+    <w:p>
+      <w:pPr>
+        <w:pStyle w:val="Paragraphedeliste"/>
+        <w:numPr>
+          <w:ilvl w:val="1"/>
+          <w:numId w:val="1"/>
+        </w:numPr>
+        <w:spacing w:after="0"/>
+      </w:pPr>
+      <w:r>
+        <w:t>La surface</w:t>
+      </w:r>
+    </w:p>
+    <w:p>
+      <w:pPr>
+        <w:pStyle w:val="Paragraphedeliste"/>
+        <w:numPr>
+          <w:ilvl w:val="1"/>
+          <w:numId w:val="1"/>
+        </w:numPr>
+        <w:spacing w:after="0"/>
+      </w:pPr>
+      <w:r>
+        <w:t>Le poids</w:t>
+      </w:r>
+    </w:p>
+    <w:p>
+      <w:pPr>
+        <w:pStyle w:val="Paragraphedeliste"/>
+        <w:numPr>
+          <w:ilvl w:val="0"/>
+          <w:numId w:val="1"/>
+        </w:numPr>
+        <w:spacing w:after="0"/>
+      </w:pPr>
+      <w:r>
+        <w:t>Si le temps le permet je souhaite que l’application décide où ranger la pièce en fonction du volume de la pièce et la place présente dans le stock.</w:t>
+      </w:r>
+    </w:p>
+    <w:p>
+      <w:pPr>
+        <w:spacing w:after="0"/>
+      </w:pPr>
     </w:p>
     <w:p>
       <w:pPr>

</xml_diff>

<commit_message>
Correction de la note de cadrage
</commit_message>
<xml_diff>
--- a/Documents/NoteDeCadrage.docx
+++ b/Documents/NoteDeCadrage.docx
@@ -34,7 +34,13 @@
         <w:spacing w:after="0"/>
       </w:pPr>
       <w:r>
-        <w:t xml:space="preserve">Le logiciel créé sera un logiciel de gestion de stock. Il permettra de faire des recherches dans le stock et de </w:t>
+        <w:t>Le logiciel créé sera un logiciel de gestion de stock</w:t>
+      </w:r>
+      <w:r>
+        <w:t xml:space="preserve"> avec le langage C++</w:t>
+      </w:r>
+      <w:r>
+        <w:t xml:space="preserve">. Il permettra de faire des recherches dans le stock et de </w:t>
       </w:r>
       <w:r>
         <w:t>créer/</w:t>
@@ -46,18 +52,17 @@
         <w:t>/supprimer</w:t>
       </w:r>
       <w:r>
-        <w:t xml:space="preserve"> un article. </w:t>
-      </w:r>
-    </w:p>
-    <w:p>
-      <w:pPr>
-        <w:spacing w:after="0"/>
-      </w:pPr>
-      <w:r>
-        <w:t>Le but étant de poursuivre le projet après la fin du cursus</w:t>
-      </w:r>
-      <w:r>
-        <w:t>, qui sera fait en technologie WEB et non en C++.</w:t>
+        <w:t xml:space="preserve"> un article.</w:t>
+      </w:r>
+      <w:bookmarkStart w:id="0" w:name="_GoBack"/>
+      <w:bookmarkEnd w:id="0"/>
+    </w:p>
+    <w:p>
+      <w:pPr>
+        <w:spacing w:after="0"/>
+      </w:pPr>
+      <w:r>
+        <w:t>Comme les technologies du WEB sont de plus en plus en vogue, le projet sera repris en développement WEB (PHP, AJAX, …) pour un but de commercialisation à la fin de mon cursus.</w:t>
       </w:r>
     </w:p>
     <w:p>
@@ -438,8 +443,6 @@
       <w:r>
         <w:t>Emplacement</w:t>
       </w:r>
-      <w:bookmarkStart w:id="0" w:name="_GoBack"/>
-      <w:bookmarkEnd w:id="0"/>
     </w:p>
     <w:p>
       <w:pPr>

</xml_diff>

<commit_message>
Finalisation de la note de cadrage
</commit_message>
<xml_diff>
--- a/Documents/NoteDeCadrage.docx
+++ b/Documents/NoteDeCadrage.docx
@@ -54,15 +54,28 @@
       <w:r>
         <w:t xml:space="preserve"> un article.</w:t>
       </w:r>
-      <w:bookmarkStart w:id="0" w:name="_GoBack"/>
-      <w:bookmarkEnd w:id="0"/>
-    </w:p>
-    <w:p>
-      <w:pPr>
-        <w:spacing w:after="0"/>
-      </w:pPr>
-      <w:r>
-        <w:t>Comme les technologies du WEB sont de plus en plus en vogue, le projet sera repris en développement WEB (PHP, AJAX, …) pour un but de commercialisation à la fin de mon cursus.</w:t>
+    </w:p>
+    <w:p>
+      <w:pPr>
+        <w:spacing w:after="0"/>
+      </w:pPr>
+      <w:r>
+        <w:t xml:space="preserve">A la fin de mon cursus, le projet sera repris, amélioré et développé en technologie WEB </w:t>
+      </w:r>
+      <w:r>
+        <w:t xml:space="preserve">(PHP, </w:t>
+      </w:r>
+      <w:r>
+        <w:t>JavaScript</w:t>
+      </w:r>
+      <w:r>
+        <w:t xml:space="preserve">, …) </w:t>
+      </w:r>
+      <w:r>
+        <w:t xml:space="preserve">dans un </w:t>
+      </w:r>
+      <w:r>
+        <w:t>but de commercialisation.</w:t>
       </w:r>
     </w:p>
     <w:p>
@@ -104,6 +117,8 @@
         <w:pStyle w:val="Paragraphedeliste"/>
         <w:spacing w:after="0"/>
       </w:pPr>
+      <w:bookmarkStart w:id="0" w:name="_GoBack"/>
+      <w:bookmarkEnd w:id="0"/>
     </w:p>
     <w:p>
       <w:pPr>
@@ -866,6 +881,9 @@
       <w:r>
         <w:t>8 : Rendre le code</w:t>
       </w:r>
+      <w:r>
+        <w:t xml:space="preserve"> + documentation</w:t>
+      </w:r>
     </w:p>
     <w:p>
       <w:pPr>
@@ -887,6 +905,8 @@
     </w:p>
     <w:p/>
     <w:sectPr>
+      <w:headerReference w:type="default" r:id="rId8"/>
+      <w:footerReference w:type="default" r:id="rId9"/>
       <w:pgSz w:w="11906" w:h="16838"/>
       <w:pgMar w:top="1417" w:right="1417" w:bottom="1417" w:left="1417" w:header="708" w:footer="708" w:gutter="0"/>
       <w:cols w:space="708"/>
@@ -894,6 +914,641 @@
     </w:sectPr>
   </w:body>
 </w:document>
+</file>
+
+<file path=word/endnotes.xml><?xml version="1.0" encoding="utf-8"?>
+<w:endnotes xmlns:wpc="http://schemas.microsoft.com/office/word/2010/wordprocessingCanvas" xmlns:cx="http://schemas.microsoft.com/office/drawing/2014/chartex" xmlns:cx1="http://schemas.microsoft.com/office/drawing/2015/9/8/chartex" xmlns:cx2="http://schemas.microsoft.com/office/drawing/2015/10/21/chartex" xmlns:cx3="http://schemas.microsoft.com/office/drawing/2016/5/9/chartex" xmlns:cx4="http://schemas.microsoft.com/office/drawing/2016/5/10/chartex" xmlns:cx5="http://schemas.microsoft.com/office/drawing/2016/5/11/chartex" xmlns:cx6="http://schemas.microsoft.com/office/drawing/2016/5/12/chartex" xmlns:cx7="http://schemas.microsoft.com/office/drawing/2016/5/13/chartex" xmlns:cx8="http://schemas.microsoft.com/office/drawing/2016/5/14/chartex" xmlns:mc="http://schemas.openxmlformats.org/markup-compatibility/2006" xmlns:aink="http://schemas.microsoft.com/office/drawing/2016/ink" xmlns:am3d="http://schemas.microsoft.com/office/drawing/2017/model3d" xmlns:o="urn:schemas-microsoft-com:office:office" xmlns:r="http://schemas.openxmlformats.org/officeDocument/2006/relationships" xmlns:m="http://schemas.openxmlformats.org/officeDocument/2006/math" xmlns:v="urn:schemas-microsoft-com:vml" xmlns:wp14="http://schemas.microsoft.com/office/word/2010/wordprocessingDrawing" xmlns:wp="http://schemas.openxmlformats.org/drawingml/2006/wordprocessingDrawing" xmlns:w10="urn:schemas-microsoft-com:office:word" xmlns:w="http://schemas.openxmlformats.org/wordprocessingml/2006/main" xmlns:w14="http://schemas.microsoft.com/office/word/2010/wordml" xmlns:w15="http://schemas.microsoft.com/office/word/2012/wordml" xmlns:w16cid="http://schemas.microsoft.com/office/word/2016/wordml/cid" xmlns:w16se="http://schemas.microsoft.com/office/word/2015/wordml/symex" xmlns:wpg="http://schemas.microsoft.com/office/word/2010/wordprocessingGroup" xmlns:wpi="http://schemas.microsoft.com/office/word/2010/wordprocessingInk" xmlns:wne="http://schemas.microsoft.com/office/word/2006/wordml" xmlns:wps="http://schemas.microsoft.com/office/word/2010/wordprocessingShape" mc:Ignorable="w14 w15 w16se w16cid wp14">
+  <w:endnote w:type="separator" w:id="-1">
+    <w:p>
+      <w:pPr>
+        <w:spacing w:after="0" w:line="240" w:lineRule="auto"/>
+      </w:pPr>
+      <w:r>
+        <w:separator/>
+      </w:r>
+    </w:p>
+  </w:endnote>
+  <w:endnote w:type="continuationSeparator" w:id="0">
+    <w:p>
+      <w:pPr>
+        <w:spacing w:after="0" w:line="240" w:lineRule="auto"/>
+      </w:pPr>
+      <w:r>
+        <w:continuationSeparator/>
+      </w:r>
+    </w:p>
+  </w:endnote>
+</w:endnotes>
+</file>
+
+<file path=word/footer1.xml><?xml version="1.0" encoding="utf-8"?>
+<w:ftr xmlns:wpc="http://schemas.microsoft.com/office/word/2010/wordprocessingCanvas" xmlns:cx="http://schemas.microsoft.com/office/drawing/2014/chartex" xmlns:cx1="http://schemas.microsoft.com/office/drawing/2015/9/8/chartex" xmlns:cx2="http://schemas.microsoft.com/office/drawing/2015/10/21/chartex" xmlns:cx3="http://schemas.microsoft.com/office/drawing/2016/5/9/chartex" xmlns:cx4="http://schemas.microsoft.com/office/drawing/2016/5/10/chartex" xmlns:cx5="http://schemas.microsoft.com/office/drawing/2016/5/11/chartex" xmlns:cx6="http://schemas.microsoft.com/office/drawing/2016/5/12/chartex" xmlns:cx7="http://schemas.microsoft.com/office/drawing/2016/5/13/chartex" xmlns:cx8="http://schemas.microsoft.com/office/drawing/2016/5/14/chartex" xmlns:mc="http://schemas.openxmlformats.org/markup-compatibility/2006" xmlns:aink="http://schemas.microsoft.com/office/drawing/2016/ink" xmlns:am3d="http://schemas.microsoft.com/office/drawing/2017/model3d" xmlns:o="urn:schemas-microsoft-com:office:office" xmlns:r="http://schemas.openxmlformats.org/officeDocument/2006/relationships" xmlns:m="http://schemas.openxmlformats.org/officeDocument/2006/math" xmlns:v="urn:schemas-microsoft-com:vml" xmlns:wp14="http://schemas.microsoft.com/office/word/2010/wordprocessingDrawing" xmlns:wp="http://schemas.openxmlformats.org/drawingml/2006/wordprocessingDrawing" xmlns:w10="urn:schemas-microsoft-com:office:word" xmlns:w="http://schemas.openxmlformats.org/wordprocessingml/2006/main" xmlns:w14="http://schemas.microsoft.com/office/word/2010/wordml" xmlns:w15="http://schemas.microsoft.com/office/word/2012/wordml" xmlns:w16cid="http://schemas.microsoft.com/office/word/2016/wordml/cid" xmlns:w16se="http://schemas.microsoft.com/office/word/2015/wordml/symex" xmlns:wpg="http://schemas.microsoft.com/office/word/2010/wordprocessingGroup" xmlns:wpi="http://schemas.microsoft.com/office/word/2010/wordprocessingInk" xmlns:wne="http://schemas.microsoft.com/office/word/2006/wordml" xmlns:wps="http://schemas.microsoft.com/office/word/2010/wordprocessingShape" mc:Ignorable="w14 w15 w16se w16cid wp14">
+  <w:p>
+    <w:pPr>
+      <w:pStyle w:val="Pieddepage"/>
+    </w:pPr>
+    <w:r>
+      <w:rPr>
+        <w:noProof/>
+      </w:rPr>
+      <mc:AlternateContent>
+        <mc:Choice Requires="wpg">
+          <w:drawing>
+            <wp:anchor distT="0" distB="0" distL="114300" distR="114300" simplePos="0" relativeHeight="251663360" behindDoc="0" locked="0" layoutInCell="1" allowOverlap="1">
+              <wp:simplePos x="0" y="0"/>
+              <wp:positionH relativeFrom="rightMargin">
+                <wp:align>left</wp:align>
+              </wp:positionH>
+              <wp:positionV relativeFrom="page">
+                <wp:align>bottom</wp:align>
+              </wp:positionV>
+              <wp:extent cx="73152" cy="699247"/>
+              <wp:effectExtent l="0" t="0" r="22225" b="10795"/>
+              <wp:wrapNone/>
+              <wp:docPr id="223" name="Groupe 223"/>
+              <wp:cNvGraphicFramePr>
+                <a:graphicFrameLocks xmlns:a="http://schemas.openxmlformats.org/drawingml/2006/main"/>
+              </wp:cNvGraphicFramePr>
+              <a:graphic xmlns:a="http://schemas.openxmlformats.org/drawingml/2006/main">
+                <a:graphicData uri="http://schemas.microsoft.com/office/word/2010/wordprocessingGroup">
+                  <wpg:wgp>
+                    <wpg:cNvGrpSpPr>
+                      <a:grpSpLocks/>
+                    </wpg:cNvGrpSpPr>
+                    <wpg:grpSpPr bwMode="auto">
+                      <a:xfrm>
+                        <a:off x="0" y="0"/>
+                        <a:ext cx="73152" cy="699247"/>
+                        <a:chOff x="2820" y="4935"/>
+                        <a:chExt cx="120" cy="1320"/>
+                      </a:xfrm>
+                    </wpg:grpSpPr>
+                    <wps:wsp>
+                      <wps:cNvPr id="448" name="Forme automatique 2"/>
+                      <wps:cNvCnPr>
+                        <a:cxnSpLocks noChangeShapeType="1"/>
+                      </wps:cNvCnPr>
+                      <wps:spPr bwMode="auto">
+                        <a:xfrm>
+                          <a:off x="2820" y="4935"/>
+                          <a:ext cx="0" cy="1320"/>
+                        </a:xfrm>
+                        <a:prstGeom prst="straightConnector1">
+                          <a:avLst/>
+                        </a:prstGeom>
+                        <a:noFill/>
+                        <a:ln w="15875">
+                          <a:solidFill>
+                            <a:schemeClr val="accent6">
+                              <a:lumMod val="60000"/>
+                              <a:lumOff val="40000"/>
+                            </a:schemeClr>
+                          </a:solidFill>
+                          <a:round/>
+                          <a:headEnd/>
+                          <a:tailEnd/>
+                        </a:ln>
+                        <a:extLst>
+                          <a:ext uri="{909E8E84-426E-40DD-AFC4-6F175D3DCCD1}">
+                            <a14:hiddenFill xmlns:a14="http://schemas.microsoft.com/office/drawing/2010/main">
+                              <a:noFill/>
+                            </a14:hiddenFill>
+                          </a:ext>
+                        </a:extLst>
+                      </wps:spPr>
+                      <wps:bodyPr/>
+                    </wps:wsp>
+                    <wps:wsp>
+                      <wps:cNvPr id="449" name="Forme automatique 3"/>
+                      <wps:cNvCnPr>
+                        <a:cxnSpLocks noChangeShapeType="1"/>
+                      </wps:cNvCnPr>
+                      <wps:spPr bwMode="auto">
+                        <a:xfrm>
+                          <a:off x="2880" y="4935"/>
+                          <a:ext cx="0" cy="1320"/>
+                        </a:xfrm>
+                        <a:prstGeom prst="straightConnector1">
+                          <a:avLst/>
+                        </a:prstGeom>
+                        <a:noFill/>
+                        <a:ln w="15875">
+                          <a:solidFill>
+                            <a:schemeClr val="accent6">
+                              <a:lumMod val="60000"/>
+                              <a:lumOff val="40000"/>
+                            </a:schemeClr>
+                          </a:solidFill>
+                          <a:round/>
+                          <a:headEnd/>
+                          <a:tailEnd/>
+                        </a:ln>
+                        <a:extLst>
+                          <a:ext uri="{909E8E84-426E-40DD-AFC4-6F175D3DCCD1}">
+                            <a14:hiddenFill xmlns:a14="http://schemas.microsoft.com/office/drawing/2010/main">
+                              <a:noFill/>
+                            </a14:hiddenFill>
+                          </a:ext>
+                        </a:extLst>
+                      </wps:spPr>
+                      <wps:bodyPr/>
+                    </wps:wsp>
+                    <wps:wsp>
+                      <wps:cNvPr id="450" name="Forme automatique 4"/>
+                      <wps:cNvCnPr>
+                        <a:cxnSpLocks noChangeShapeType="1"/>
+                      </wps:cNvCnPr>
+                      <wps:spPr bwMode="auto">
+                        <a:xfrm>
+                          <a:off x="2940" y="4935"/>
+                          <a:ext cx="0" cy="1320"/>
+                        </a:xfrm>
+                        <a:prstGeom prst="straightConnector1">
+                          <a:avLst/>
+                        </a:prstGeom>
+                        <a:noFill/>
+                        <a:ln w="15875">
+                          <a:solidFill>
+                            <a:schemeClr val="accent6">
+                              <a:lumMod val="60000"/>
+                              <a:lumOff val="40000"/>
+                            </a:schemeClr>
+                          </a:solidFill>
+                          <a:round/>
+                          <a:headEnd/>
+                          <a:tailEnd/>
+                        </a:ln>
+                        <a:extLst>
+                          <a:ext uri="{909E8E84-426E-40DD-AFC4-6F175D3DCCD1}">
+                            <a14:hiddenFill xmlns:a14="http://schemas.microsoft.com/office/drawing/2010/main">
+                              <a:noFill/>
+                            </a14:hiddenFill>
+                          </a:ext>
+                        </a:extLst>
+                      </wps:spPr>
+                      <wps:bodyPr/>
+                    </wps:wsp>
+                  </wpg:wgp>
+                </a:graphicData>
+              </a:graphic>
+              <wp14:sizeRelH relativeFrom="page">
+                <wp14:pctWidth>0</wp14:pctWidth>
+              </wp14:sizeRelH>
+              <wp14:sizeRelV relativeFrom="bottomMargin">
+                <wp14:pctHeight>78000</wp14:pctHeight>
+              </wp14:sizeRelV>
+            </wp:anchor>
+          </w:drawing>
+        </mc:Choice>
+        <mc:Fallback>
+          <w:pict>
+            <v:group w14:anchorId="65EAE122" id="Groupe 223" o:spid="_x0000_s1026" style="position:absolute;margin-left:0;margin-top:0;width:5.75pt;height:55.05pt;z-index:251663360;mso-height-percent:780;mso-position-horizontal:left;mso-position-horizontal-relative:right-margin-area;mso-position-vertical:bottom;mso-position-vertical-relative:page;mso-height-percent:780;mso-height-relative:bottom-margin-area" coordorigin="2820,4935" coordsize="120,1320" o:gfxdata="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">
+              <v:shapetype id="_x0000_t32" coordsize="21600,21600" o:spt="32" o:oned="t" path="m,l21600,21600e" filled="f">
+                <v:path arrowok="t" fillok="f" o:connecttype="none"/>
+                <o:lock v:ext="edit" shapetype="t"/>
+              </v:shapetype>
+              <v:shape id="Forme automatique 2" o:spid="_x0000_s1027" type="#_x0000_t32" style="position:absolute;left:2820;top:4935;width:0;height:1320;visibility:visible;mso-wrap-style:square" o:connectortype="straight" o:gfxdata="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" strokecolor="#a8d08d [1945]" strokeweight="1.25pt"/>
+              <v:shape id="Forme automatique 3" o:spid="_x0000_s1028" type="#_x0000_t32" style="position:absolute;left:2880;top:4935;width:0;height:1320;visibility:visible;mso-wrap-style:square" o:connectortype="straight" o:gfxdata="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" strokecolor="#a8d08d [1945]" strokeweight="1.25pt"/>
+              <v:shape id="Forme automatique 4" o:spid="_x0000_s1029" type="#_x0000_t32" style="position:absolute;left:2940;top:4935;width:0;height:1320;visibility:visible;mso-wrap-style:square" o:connectortype="straight" o:gfxdata="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" strokecolor="#a8d08d [1945]" strokeweight="1.25pt"/>
+              <w10:wrap anchorx="margin" anchory="page"/>
+            </v:group>
+          </w:pict>
+        </mc:Fallback>
+      </mc:AlternateContent>
+    </w:r>
+    <w:r>
+      <w:rPr>
+        <w:noProof/>
+      </w:rPr>
+      <mc:AlternateContent>
+        <mc:Choice Requires="wps">
+          <w:drawing>
+            <wp:anchor distT="0" distB="0" distL="114300" distR="114300" simplePos="0" relativeHeight="251662336" behindDoc="0" locked="0" layoutInCell="1" allowOverlap="1">
+              <wp:simplePos x="0" y="0"/>
+              <wp:positionH relativeFrom="margin">
+                <wp:align>center</wp:align>
+              </wp:positionH>
+              <wp:positionV relativeFrom="page">
+                <wp:align>bottom</wp:align>
+              </wp:positionV>
+              <wp:extent cx="5939155" cy="740410"/>
+              <wp:effectExtent l="0" t="0" r="4445" b="0"/>
+              <wp:wrapNone/>
+              <wp:docPr id="451" name="Rectangle 451"/>
+              <wp:cNvGraphicFramePr>
+                <a:graphicFrameLocks xmlns:a="http://schemas.openxmlformats.org/drawingml/2006/main"/>
+              </wp:cNvGraphicFramePr>
+              <a:graphic xmlns:a="http://schemas.openxmlformats.org/drawingml/2006/main">
+                <a:graphicData uri="http://schemas.microsoft.com/office/word/2010/wordprocessingShape">
+                  <wps:wsp>
+                    <wps:cNvSpPr>
+                      <a:spLocks noChangeArrowheads="1"/>
+                    </wps:cNvSpPr>
+                    <wps:spPr bwMode="auto">
+                      <a:xfrm>
+                        <a:off x="0" y="0"/>
+                        <a:ext cx="5939155" cy="740410"/>
+                      </a:xfrm>
+                      <a:prstGeom prst="rect">
+                        <a:avLst/>
+                      </a:prstGeom>
+                      <a:noFill/>
+                      <a:ln>
+                        <a:noFill/>
+                      </a:ln>
+                      <a:extLst>
+                        <a:ext uri="{909E8E84-426E-40DD-AFC4-6F175D3DCCD1}">
+                          <a14:hiddenFill xmlns:a14="http://schemas.microsoft.com/office/drawing/2010/main">
+                            <a:solidFill>
+                              <a:srgbClr val="FFFFFF"/>
+                            </a:solidFill>
+                          </a14:hiddenFill>
+                        </a:ext>
+                        <a:ext uri="{91240B29-F687-4F45-9708-019B960494DF}">
+                          <a14:hiddenLine xmlns:a14="http://schemas.microsoft.com/office/drawing/2010/main" w="9525">
+                            <a:solidFill>
+                              <a:srgbClr val="000000"/>
+                            </a:solidFill>
+                            <a:miter lim="800000"/>
+                            <a:headEnd/>
+                            <a:tailEnd/>
+                          </a14:hiddenLine>
+                        </a:ext>
+                      </a:extLst>
+                    </wps:spPr>
+                    <wps:txbx>
+                      <w:txbxContent>
+                        <w:sdt>
+                          <w:sdtPr>
+                            <w:alias w:val="Date"/>
+                            <w:id w:val="77476837"/>
+                            <w:dataBinding w:prefixMappings="xmlns:ns0='http://schemas.microsoft.com/office/2006/coverPageProps'" w:xpath="/ns0:CoverPageProperties[1]/ns0:PublishDate[1]" w:storeItemID="{55AF091B-3C7A-41E3-B477-F2FDAA23CFDA}"/>
+                            <w:date>
+                              <w:dateFormat w:val="dd MMMM yyyy"/>
+                              <w:lid w:val="fr-FR"/>
+                              <w:storeMappedDataAs w:val="dateTime"/>
+                              <w:calendar w:val="gregorian"/>
+                            </w:date>
+                          </w:sdtPr>
+                          <w:sdtContent>
+                            <w:p>
+                              <w:pPr>
+                                <w:jc w:val="right"/>
+                              </w:pPr>
+                              <w:r>
+                                <w:t>Cédric BANNELIER</w:t>
+                              </w:r>
+                            </w:p>
+                          </w:sdtContent>
+                        </w:sdt>
+                      </w:txbxContent>
+                    </wps:txbx>
+                    <wps:bodyPr rot="0" vert="horz" wrap="square" lIns="91440" tIns="0" rIns="91440" bIns="45720" anchor="t" anchorCtr="0" upright="1">
+                      <a:noAutofit/>
+                    </wps:bodyPr>
+                  </wps:wsp>
+                </a:graphicData>
+              </a:graphic>
+              <wp14:sizeRelH relativeFrom="margin">
+                <wp14:pctWidth>100000</wp14:pctWidth>
+              </wp14:sizeRelH>
+              <wp14:sizeRelV relativeFrom="bottomMargin">
+                <wp14:pctHeight>81000</wp14:pctHeight>
+              </wp14:sizeRelV>
+            </wp:anchor>
+          </w:drawing>
+        </mc:Choice>
+        <mc:Fallback>
+          <w:pict>
+            <v:rect id="Rectangle 451" o:spid="_x0000_s1028" style="position:absolute;margin-left:0;margin-top:0;width:467.65pt;height:58.3pt;z-index:251662336;visibility:visible;mso-wrap-style:square;mso-width-percent:1000;mso-height-percent:810;mso-wrap-distance-left:9pt;mso-wrap-distance-top:0;mso-wrap-distance-right:9pt;mso-wrap-distance-bottom:0;mso-position-horizontal:center;mso-position-horizontal-relative:margin;mso-position-vertical:bottom;mso-position-vertical-relative:page;mso-width-percent:1000;mso-height-percent:810;mso-width-relative:margin;mso-height-relative:bottom-margin-area;v-text-anchor:top" o:gfxdata="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" filled="f" stroked="f">
+              <v:textbox inset=",0">
+                <w:txbxContent>
+                  <w:sdt>
+                    <w:sdtPr>
+                      <w:alias w:val="Date"/>
+                      <w:id w:val="77476837"/>
+                      <w:dataBinding w:prefixMappings="xmlns:ns0='http://schemas.microsoft.com/office/2006/coverPageProps'" w:xpath="/ns0:CoverPageProperties[1]/ns0:PublishDate[1]" w:storeItemID="{55AF091B-3C7A-41E3-B477-F2FDAA23CFDA}"/>
+                      <w:date>
+                        <w:dateFormat w:val="dd MMMM yyyy"/>
+                        <w:lid w:val="fr-FR"/>
+                        <w:storeMappedDataAs w:val="dateTime"/>
+                        <w:calendar w:val="gregorian"/>
+                      </w:date>
+                    </w:sdtPr>
+                    <w:sdtContent>
+                      <w:p>
+                        <w:pPr>
+                          <w:jc w:val="right"/>
+                        </w:pPr>
+                        <w:r>
+                          <w:t>Cédric BANNELIER</w:t>
+                        </w:r>
+                      </w:p>
+                    </w:sdtContent>
+                  </w:sdt>
+                </w:txbxContent>
+              </v:textbox>
+              <w10:wrap anchorx="margin" anchory="page"/>
+            </v:rect>
+          </w:pict>
+        </mc:Fallback>
+      </mc:AlternateContent>
+    </w:r>
+  </w:p>
+</w:ftr>
+</file>
+
+<file path=word/footnotes.xml><?xml version="1.0" encoding="utf-8"?>
+<w:footnotes xmlns:wpc="http://schemas.microsoft.com/office/word/2010/wordprocessingCanvas" xmlns:cx="http://schemas.microsoft.com/office/drawing/2014/chartex" xmlns:cx1="http://schemas.microsoft.com/office/drawing/2015/9/8/chartex" xmlns:cx2="http://schemas.microsoft.com/office/drawing/2015/10/21/chartex" xmlns:cx3="http://schemas.microsoft.com/office/drawing/2016/5/9/chartex" xmlns:cx4="http://schemas.microsoft.com/office/drawing/2016/5/10/chartex" xmlns:cx5="http://schemas.microsoft.com/office/drawing/2016/5/11/chartex" xmlns:cx6="http://schemas.microsoft.com/office/drawing/2016/5/12/chartex" xmlns:cx7="http://schemas.microsoft.com/office/drawing/2016/5/13/chartex" xmlns:cx8="http://schemas.microsoft.com/office/drawing/2016/5/14/chartex" xmlns:mc="http://schemas.openxmlformats.org/markup-compatibility/2006" xmlns:aink="http://schemas.microsoft.com/office/drawing/2016/ink" xmlns:am3d="http://schemas.microsoft.com/office/drawing/2017/model3d" xmlns:o="urn:schemas-microsoft-com:office:office" xmlns:r="http://schemas.openxmlformats.org/officeDocument/2006/relationships" xmlns:m="http://schemas.openxmlformats.org/officeDocument/2006/math" xmlns:v="urn:schemas-microsoft-com:vml" xmlns:wp14="http://schemas.microsoft.com/office/word/2010/wordprocessingDrawing" xmlns:wp="http://schemas.openxmlformats.org/drawingml/2006/wordprocessingDrawing" xmlns:w10="urn:schemas-microsoft-com:office:word" xmlns:w="http://schemas.openxmlformats.org/wordprocessingml/2006/main" xmlns:w14="http://schemas.microsoft.com/office/word/2010/wordml" xmlns:w15="http://schemas.microsoft.com/office/word/2012/wordml" xmlns:w16cid="http://schemas.microsoft.com/office/word/2016/wordml/cid" xmlns:w16se="http://schemas.microsoft.com/office/word/2015/wordml/symex" xmlns:wpg="http://schemas.microsoft.com/office/word/2010/wordprocessingGroup" xmlns:wpi="http://schemas.microsoft.com/office/word/2010/wordprocessingInk" xmlns:wne="http://schemas.microsoft.com/office/word/2006/wordml" xmlns:wps="http://schemas.microsoft.com/office/word/2010/wordprocessingShape" mc:Ignorable="w14 w15 w16se w16cid wp14">
+  <w:footnote w:type="separator" w:id="-1">
+    <w:p>
+      <w:pPr>
+        <w:spacing w:after="0" w:line="240" w:lineRule="auto"/>
+      </w:pPr>
+      <w:r>
+        <w:separator/>
+      </w:r>
+    </w:p>
+  </w:footnote>
+  <w:footnote w:type="continuationSeparator" w:id="0">
+    <w:p>
+      <w:pPr>
+        <w:spacing w:after="0" w:line="240" w:lineRule="auto"/>
+      </w:pPr>
+      <w:r>
+        <w:continuationSeparator/>
+      </w:r>
+    </w:p>
+  </w:footnote>
+</w:footnotes>
+</file>
+
+<file path=word/header1.xml><?xml version="1.0" encoding="utf-8"?>
+<w:hdr xmlns:wpc="http://schemas.microsoft.com/office/word/2010/wordprocessingCanvas" xmlns:cx="http://schemas.microsoft.com/office/drawing/2014/chartex" xmlns:cx1="http://schemas.microsoft.com/office/drawing/2015/9/8/chartex" xmlns:cx2="http://schemas.microsoft.com/office/drawing/2015/10/21/chartex" xmlns:cx3="http://schemas.microsoft.com/office/drawing/2016/5/9/chartex" xmlns:cx4="http://schemas.microsoft.com/office/drawing/2016/5/10/chartex" xmlns:cx5="http://schemas.microsoft.com/office/drawing/2016/5/11/chartex" xmlns:cx6="http://schemas.microsoft.com/office/drawing/2016/5/12/chartex" xmlns:cx7="http://schemas.microsoft.com/office/drawing/2016/5/13/chartex" xmlns:cx8="http://schemas.microsoft.com/office/drawing/2016/5/14/chartex" xmlns:mc="http://schemas.openxmlformats.org/markup-compatibility/2006" xmlns:aink="http://schemas.microsoft.com/office/drawing/2016/ink" xmlns:am3d="http://schemas.microsoft.com/office/drawing/2017/model3d" xmlns:o="urn:schemas-microsoft-com:office:office" xmlns:r="http://schemas.openxmlformats.org/officeDocument/2006/relationships" xmlns:m="http://schemas.openxmlformats.org/officeDocument/2006/math" xmlns:v="urn:schemas-microsoft-com:vml" xmlns:wp14="http://schemas.microsoft.com/office/word/2010/wordprocessingDrawing" xmlns:wp="http://schemas.openxmlformats.org/drawingml/2006/wordprocessingDrawing" xmlns:w10="urn:schemas-microsoft-com:office:word" xmlns:w="http://schemas.openxmlformats.org/wordprocessingml/2006/main" xmlns:w14="http://schemas.microsoft.com/office/word/2010/wordml" xmlns:w15="http://schemas.microsoft.com/office/word/2012/wordml" xmlns:w16cid="http://schemas.microsoft.com/office/word/2016/wordml/cid" xmlns:w16se="http://schemas.microsoft.com/office/word/2015/wordml/symex" xmlns:wpg="http://schemas.microsoft.com/office/word/2010/wordprocessingGroup" xmlns:wpi="http://schemas.microsoft.com/office/word/2010/wordprocessingInk" xmlns:wne="http://schemas.microsoft.com/office/word/2006/wordml" xmlns:wps="http://schemas.microsoft.com/office/word/2010/wordprocessingShape" mc:Ignorable="w14 w15 w16se w16cid wp14">
+  <w:p>
+    <w:pPr>
+      <w:pStyle w:val="En-tte"/>
+    </w:pPr>
+    <w:r>
+      <w:rPr>
+        <w:noProof/>
+        <w:color w:val="4472C4" w:themeColor="accent1"/>
+        <w:sz w:val="20"/>
+        <w:szCs w:val="20"/>
+      </w:rPr>
+      <mc:AlternateContent>
+        <mc:Choice Requires="wps">
+          <w:drawing>
+            <wp:anchor distT="0" distB="0" distL="114300" distR="114300" simplePos="0" relativeHeight="251660288" behindDoc="0" locked="0" layoutInCell="0" allowOverlap="1">
+              <wp:simplePos x="0" y="0"/>
+              <wp:positionH relativeFrom="margin">
+                <wp:align>left</wp:align>
+              </wp:positionH>
+              <wp:positionV relativeFrom="topMargin">
+                <wp:align>center</wp:align>
+              </wp:positionV>
+              <wp:extent cx="5943600" cy="173736"/>
+              <wp:effectExtent l="0" t="0" r="0" b="635"/>
+              <wp:wrapNone/>
+              <wp:docPr id="220" name="Zone de texte 220"/>
+              <wp:cNvGraphicFramePr>
+                <a:graphicFrameLocks xmlns:a="http://schemas.openxmlformats.org/drawingml/2006/main"/>
+              </wp:cNvGraphicFramePr>
+              <a:graphic xmlns:a="http://schemas.openxmlformats.org/drawingml/2006/main">
+                <a:graphicData uri="http://schemas.microsoft.com/office/word/2010/wordprocessingShape">
+                  <wps:wsp>
+                    <wps:cNvSpPr txBox="1">
+                      <a:spLocks noChangeArrowheads="1"/>
+                    </wps:cNvSpPr>
+                    <wps:spPr bwMode="auto">
+                      <a:xfrm>
+                        <a:off x="0" y="0"/>
+                        <a:ext cx="5943600" cy="173736"/>
+                      </a:xfrm>
+                      <a:prstGeom prst="rect">
+                        <a:avLst/>
+                      </a:prstGeom>
+                      <a:noFill/>
+                      <a:ln>
+                        <a:noFill/>
+                      </a:ln>
+                      <a:extLst>
+                        <a:ext uri="{909E8E84-426E-40DD-AFC4-6F175D3DCCD1}">
+                          <a14:hiddenFill xmlns:a14="http://schemas.microsoft.com/office/drawing/2010/main">
+                            <a:solidFill>
+                              <a:srgbClr val="FFFFFF"/>
+                            </a:solidFill>
+                          </a14:hiddenFill>
+                        </a:ext>
+                        <a:ext uri="{91240B29-F687-4F45-9708-019B960494DF}">
+                          <a14:hiddenLine xmlns:a14="http://schemas.microsoft.com/office/drawing/2010/main" w="9525">
+                            <a:solidFill>
+                              <a:srgbClr val="000000"/>
+                            </a:solidFill>
+                            <a:miter lim="800000"/>
+                            <a:headEnd/>
+                            <a:tailEnd/>
+                          </a14:hiddenLine>
+                        </a:ext>
+                      </a:extLst>
+                    </wps:spPr>
+                    <wps:txbx>
+                      <w:txbxContent>
+                        <w:p>
+                          <w:pPr>
+                            <w:spacing w:after="0" w:line="240" w:lineRule="auto"/>
+                            <w:jc w:val="right"/>
+                          </w:pPr>
+                          <w:r>
+                            <w:t>Note de cadrage, projet 2</w:t>
+                          </w:r>
+                        </w:p>
+                      </w:txbxContent>
+                    </wps:txbx>
+                    <wps:bodyPr rot="0" vert="horz" wrap="square" lIns="91440" tIns="0" rIns="91440" bIns="0" anchor="ctr" anchorCtr="0" upright="1">
+                      <a:spAutoFit/>
+                    </wps:bodyPr>
+                  </wps:wsp>
+                </a:graphicData>
+              </a:graphic>
+              <wp14:sizeRelH relativeFrom="margin">
+                <wp14:pctWidth>100000</wp14:pctWidth>
+              </wp14:sizeRelH>
+              <wp14:sizeRelV relativeFrom="page">
+                <wp14:pctHeight>0</wp14:pctHeight>
+              </wp14:sizeRelV>
+            </wp:anchor>
+          </w:drawing>
+        </mc:Choice>
+        <mc:Fallback>
+          <w:pict>
+            <v:shapetype id="_x0000_t202" coordsize="21600,21600" o:spt="202" path="m,l,21600r21600,l21600,xe">
+              <v:stroke joinstyle="miter"/>
+              <v:path gradientshapeok="t" o:connecttype="rect"/>
+            </v:shapetype>
+            <v:shape id="Zone de texte 220" o:spid="_x0000_s1026" type="#_x0000_t202" style="position:absolute;margin-left:0;margin-top:0;width:468pt;height:13.7pt;z-index:251660288;visibility:visible;mso-wrap-style:square;mso-width-percent:1000;mso-height-percent:0;mso-wrap-distance-left:9pt;mso-wrap-distance-top:0;mso-wrap-distance-right:9pt;mso-wrap-distance-bottom:0;mso-position-horizontal:left;mso-position-horizontal-relative:margin;mso-position-vertical:center;mso-position-vertical-relative:top-margin-area;mso-width-percent:1000;mso-height-percent:0;mso-width-relative:margin;mso-height-relative:page;v-text-anchor:middle" o:gfxdata="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" o:allowincell="f" filled="f" stroked="f">
+              <v:textbox style="mso-fit-shape-to-text:t" inset=",0,,0">
+                <w:txbxContent>
+                  <w:p>
+                    <w:pPr>
+                      <w:spacing w:after="0" w:line="240" w:lineRule="auto"/>
+                      <w:jc w:val="right"/>
+                    </w:pPr>
+                    <w:r>
+                      <w:t>Note de cadrage, projet 2</w:t>
+                    </w:r>
+                  </w:p>
+                </w:txbxContent>
+              </v:textbox>
+              <w10:wrap anchorx="margin" anchory="margin"/>
+            </v:shape>
+          </w:pict>
+        </mc:Fallback>
+      </mc:AlternateContent>
+    </w:r>
+    <w:r>
+      <w:rPr>
+        <w:noProof/>
+        <w:color w:val="4472C4" w:themeColor="accent1"/>
+        <w:sz w:val="20"/>
+        <w:szCs w:val="20"/>
+      </w:rPr>
+      <mc:AlternateContent>
+        <mc:Choice Requires="wps">
+          <w:drawing>
+            <wp:anchor distT="0" distB="0" distL="114300" distR="114300" simplePos="0" relativeHeight="251659264" behindDoc="0" locked="0" layoutInCell="0" allowOverlap="1">
+              <wp:simplePos x="0" y="0"/>
+              <wp:positionH relativeFrom="page">
+                <wp:align>right</wp:align>
+              </wp:positionH>
+              <wp:positionV relativeFrom="topMargin">
+                <wp:align>center</wp:align>
+              </wp:positionV>
+              <wp:extent cx="911860" cy="170815"/>
+              <wp:effectExtent l="0" t="0" r="0" b="635"/>
+              <wp:wrapNone/>
+              <wp:docPr id="221" name="Zone de texte 221"/>
+              <wp:cNvGraphicFramePr>
+                <a:graphicFrameLocks xmlns:a="http://schemas.openxmlformats.org/drawingml/2006/main"/>
+              </wp:cNvGraphicFramePr>
+              <a:graphic xmlns:a="http://schemas.openxmlformats.org/drawingml/2006/main">
+                <a:graphicData uri="http://schemas.microsoft.com/office/word/2010/wordprocessingShape">
+                  <wps:wsp>
+                    <wps:cNvSpPr txBox="1">
+                      <a:spLocks noChangeArrowheads="1"/>
+                    </wps:cNvSpPr>
+                    <wps:spPr bwMode="auto">
+                      <a:xfrm>
+                        <a:off x="0" y="0"/>
+                        <a:ext cx="911860" cy="170815"/>
+                      </a:xfrm>
+                      <a:prstGeom prst="rect">
+                        <a:avLst/>
+                      </a:prstGeom>
+                      <a:solidFill>
+                        <a:schemeClr val="accent6">
+                          <a:lumMod val="60000"/>
+                          <a:lumOff val="40000"/>
+                        </a:schemeClr>
+                      </a:solidFill>
+                      <a:ln>
+                        <a:noFill/>
+                      </a:ln>
+                    </wps:spPr>
+                    <wps:txbx>
+                      <w:txbxContent>
+                        <w:p>
+                          <w:pPr>
+                            <w:spacing w:after="0" w:line="240" w:lineRule="auto"/>
+                            <w:rPr>
+                              <w:color w:val="FFFFFF" w:themeColor="background1"/>
+                            </w:rPr>
+                          </w:pPr>
+                          <w:r>
+                            <w:fldChar w:fldCharType="begin"/>
+                          </w:r>
+                          <w:r>
+                            <w:instrText>PAGE   \* MERGEFORMAT</w:instrText>
+                          </w:r>
+                          <w:r>
+                            <w:fldChar w:fldCharType="separate"/>
+                          </w:r>
+                          <w:r>
+                            <w:rPr>
+                              <w:noProof/>
+                              <w:color w:val="FFFFFF" w:themeColor="background1"/>
+                            </w:rPr>
+                            <w:t>2</w:t>
+                          </w:r>
+                          <w:r>
+                            <w:rPr>
+                              <w:color w:val="FFFFFF" w:themeColor="background1"/>
+                            </w:rPr>
+                            <w:fldChar w:fldCharType="end"/>
+                          </w:r>
+                        </w:p>
+                      </w:txbxContent>
+                    </wps:txbx>
+                    <wps:bodyPr rot="0" vert="horz" wrap="square" lIns="91440" tIns="0" rIns="91440" bIns="0" anchor="ctr" anchorCtr="0" upright="1">
+                      <a:spAutoFit/>
+                    </wps:bodyPr>
+                  </wps:wsp>
+                </a:graphicData>
+              </a:graphic>
+              <wp14:sizeRelH relativeFrom="rightMargin">
+                <wp14:pctWidth>100000</wp14:pctWidth>
+              </wp14:sizeRelH>
+              <wp14:sizeRelV relativeFrom="page">
+                <wp14:pctHeight>0</wp14:pctHeight>
+              </wp14:sizeRelV>
+            </wp:anchor>
+          </w:drawing>
+        </mc:Choice>
+        <mc:Fallback>
+          <w:pict>
+            <v:shape id="Zone de texte 221" o:spid="_x0000_s1027" type="#_x0000_t202" style="position:absolute;margin-left:20.6pt;margin-top:0;width:71.8pt;height:13.45pt;z-index:251659264;visibility:visible;mso-wrap-style:square;mso-width-percent:1000;mso-height-percent:0;mso-wrap-distance-left:9pt;mso-wrap-distance-top:0;mso-wrap-distance-right:9pt;mso-wrap-distance-bottom:0;mso-position-horizontal:right;mso-position-horizontal-relative:page;mso-position-vertical:center;mso-position-vertical-relative:top-margin-area;mso-width-percent:1000;mso-height-percent:0;mso-width-relative:right-margin-area;mso-height-relative:page;v-text-anchor:middle" o:gfxdata="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" o:allowincell="f" fillcolor="#a8d08d [1945]" stroked="f">
+              <v:textbox style="mso-fit-shape-to-text:t" inset=",0,,0">
+                <w:txbxContent>
+                  <w:p>
+                    <w:pPr>
+                      <w:spacing w:after="0" w:line="240" w:lineRule="auto"/>
+                      <w:rPr>
+                        <w:color w:val="FFFFFF" w:themeColor="background1"/>
+                      </w:rPr>
+                    </w:pPr>
+                    <w:r>
+                      <w:fldChar w:fldCharType="begin"/>
+                    </w:r>
+                    <w:r>
+                      <w:instrText>PAGE   \* MERGEFORMAT</w:instrText>
+                    </w:r>
+                    <w:r>
+                      <w:fldChar w:fldCharType="separate"/>
+                    </w:r>
+                    <w:r>
+                      <w:rPr>
+                        <w:noProof/>
+                        <w:color w:val="FFFFFF" w:themeColor="background1"/>
+                      </w:rPr>
+                      <w:t>2</w:t>
+                    </w:r>
+                    <w:r>
+                      <w:rPr>
+                        <w:color w:val="FFFFFF" w:themeColor="background1"/>
+                      </w:rPr>
+                      <w:fldChar w:fldCharType="end"/>
+                    </w:r>
+                  </w:p>
+                </w:txbxContent>
+              </v:textbox>
+              <w10:wrap anchorx="page" anchory="margin"/>
+            </v:shape>
+          </w:pict>
+        </mc:Fallback>
+      </mc:AlternateContent>
+    </w:r>
+  </w:p>
+</w:hdr>
 </file>
 
 <file path=word/numbering.xml><?xml version="1.0" encoding="utf-8"?>
@@ -1570,7 +2225,582 @@
       <w:contextualSpacing/>
     </w:pPr>
   </w:style>
+  <w:style w:type="paragraph" w:styleId="En-tte">
+    <w:name w:val="header"/>
+    <w:basedOn w:val="Normal"/>
+    <w:link w:val="En-tteCar"/>
+    <w:uiPriority w:val="99"/>
+    <w:unhideWhenUsed/>
+    <w:rsid w:val="00C11ADF"/>
+    <w:pPr>
+      <w:tabs>
+        <w:tab w:val="center" w:pos="4536"/>
+        <w:tab w:val="right" w:pos="9072"/>
+      </w:tabs>
+      <w:spacing w:after="0" w:line="240" w:lineRule="auto"/>
+    </w:pPr>
+  </w:style>
+  <w:style w:type="character" w:customStyle="1" w:styleId="En-tteCar">
+    <w:name w:val="En-tête Car"/>
+    <w:basedOn w:val="Policepardfaut"/>
+    <w:link w:val="En-tte"/>
+    <w:uiPriority w:val="99"/>
+    <w:rsid w:val="00C11ADF"/>
+  </w:style>
+  <w:style w:type="paragraph" w:styleId="Pieddepage">
+    <w:name w:val="footer"/>
+    <w:basedOn w:val="Normal"/>
+    <w:link w:val="PieddepageCar"/>
+    <w:uiPriority w:val="99"/>
+    <w:unhideWhenUsed/>
+    <w:rsid w:val="00C11ADF"/>
+    <w:pPr>
+      <w:tabs>
+        <w:tab w:val="center" w:pos="4536"/>
+        <w:tab w:val="right" w:pos="9072"/>
+      </w:tabs>
+      <w:spacing w:after="0" w:line="240" w:lineRule="auto"/>
+    </w:pPr>
+  </w:style>
+  <w:style w:type="character" w:customStyle="1" w:styleId="PieddepageCar">
+    <w:name w:val="Pied de page Car"/>
+    <w:basedOn w:val="Policepardfaut"/>
+    <w:link w:val="Pieddepage"/>
+    <w:uiPriority w:val="99"/>
+    <w:rsid w:val="00C11ADF"/>
+  </w:style>
 </w:styles>
+</file>
+
+<file path=word/glossary/document.xml><?xml version="1.0" encoding="utf-8"?>
+<w:glossaryDocument xmlns:wpc="http://schemas.microsoft.com/office/word/2010/wordprocessingCanvas" xmlns:cx="http://schemas.microsoft.com/office/drawing/2014/chartex" xmlns:cx1="http://schemas.microsoft.com/office/drawing/2015/9/8/chartex" xmlns:cx2="http://schemas.microsoft.com/office/drawing/2015/10/21/chartex" xmlns:cx3="http://schemas.microsoft.com/office/drawing/2016/5/9/chartex" xmlns:cx4="http://schemas.microsoft.com/office/drawing/2016/5/10/chartex" xmlns:cx5="http://schemas.microsoft.com/office/drawing/2016/5/11/chartex" xmlns:cx6="http://schemas.microsoft.com/office/drawing/2016/5/12/chartex" xmlns:cx7="http://schemas.microsoft.com/office/drawing/2016/5/13/chartex" xmlns:cx8="http://schemas.microsoft.com/office/drawing/2016/5/14/chartex" xmlns:mc="http://schemas.openxmlformats.org/markup-compatibility/2006" xmlns:aink="http://schemas.microsoft.com/office/drawing/2016/ink" xmlns:am3d="http://schemas.microsoft.com/office/drawing/2017/model3d" xmlns:o="urn:schemas-microsoft-com:office:office" xmlns:r="http://schemas.openxmlformats.org/officeDocument/2006/relationships" xmlns:m="http://schemas.openxmlformats.org/officeDocument/2006/math" xmlns:v="urn:schemas-microsoft-com:vml" xmlns:wp14="http://schemas.microsoft.com/office/word/2010/wordprocessingDrawing" xmlns:wp="http://schemas.openxmlformats.org/drawingml/2006/wordprocessingDrawing" xmlns:w10="urn:schemas-microsoft-com:office:word" xmlns:w="http://schemas.openxmlformats.org/wordprocessingml/2006/main" xmlns:w14="http://schemas.microsoft.com/office/word/2010/wordml" xmlns:w15="http://schemas.microsoft.com/office/word/2012/wordml" xmlns:w16cid="http://schemas.microsoft.com/office/word/2016/wordml/cid" xmlns:w16se="http://schemas.microsoft.com/office/word/2015/wordml/symex" xmlns:wpg="http://schemas.microsoft.com/office/word/2010/wordprocessingGroup" xmlns:wpi="http://schemas.microsoft.com/office/word/2010/wordprocessingInk" xmlns:wne="http://schemas.microsoft.com/office/word/2006/wordml" xmlns:wps="http://schemas.microsoft.com/office/word/2010/wordprocessingShape" mc:Ignorable="w14 w15 w16se w16cid wp14"/>
+</file>
+
+<file path=word/glossary/fontTable.xml><?xml version="1.0" encoding="utf-8"?>
+<w:fonts xmlns:mc="http://schemas.openxmlformats.org/markup-compatibility/2006" xmlns:r="http://schemas.openxmlformats.org/officeDocument/2006/relationships" xmlns:w="http://schemas.openxmlformats.org/wordprocessingml/2006/main" xmlns:w14="http://schemas.microsoft.com/office/word/2010/wordml" xmlns:w15="http://schemas.microsoft.com/office/word/2012/wordml" xmlns:w16cid="http://schemas.microsoft.com/office/word/2016/wordml/cid" xmlns:w16se="http://schemas.microsoft.com/office/word/2015/wordml/symex" mc:Ignorable="w14 w15 w16se w16cid">
+  <w:font w:name="Calibri">
+    <w:panose1 w:val="020F0502020204030204"/>
+    <w:charset w:val="00"/>
+    <w:family w:val="swiss"/>
+    <w:pitch w:val="variable"/>
+    <w:sig w:usb0="E0002AFF" w:usb1="4000ACFF" w:usb2="00000001" w:usb3="00000000" w:csb0="000001FF" w:csb1="00000000"/>
+  </w:font>
+  <w:font w:name="Courier New">
+    <w:panose1 w:val="02070309020205020404"/>
+    <w:charset w:val="00"/>
+    <w:family w:val="modern"/>
+    <w:pitch w:val="fixed"/>
+    <w:sig w:usb0="E0002EFF" w:usb1="C0007843" w:usb2="00000009" w:usb3="00000000" w:csb0="000001FF" w:csb1="00000000"/>
+  </w:font>
+  <w:font w:name="Times New Roman">
+    <w:panose1 w:val="02020603050405020304"/>
+    <w:charset w:val="00"/>
+    <w:family w:val="roman"/>
+    <w:pitch w:val="variable"/>
+    <w:sig w:usb0="E0002AFF" w:usb1="C0007843" w:usb2="00000009" w:usb3="00000000" w:csb0="000001FF" w:csb1="00000000"/>
+  </w:font>
+  <w:font w:name="Wingdings">
+    <w:panose1 w:val="05000000000000000000"/>
+    <w:charset w:val="02"/>
+    <w:family w:val="auto"/>
+    <w:pitch w:val="variable"/>
+    <w:sig w:usb0="00000000" w:usb1="10000000" w:usb2="00000000" w:usb3="00000000" w:csb0="80000000" w:csb1="00000000"/>
+  </w:font>
+  <w:font w:name="Symbol">
+    <w:panose1 w:val="05050102010706020507"/>
+    <w:charset w:val="02"/>
+    <w:family w:val="roman"/>
+    <w:pitch w:val="variable"/>
+    <w:sig w:usb0="00000000" w:usb1="10000000" w:usb2="00000000" w:usb3="00000000" w:csb0="80000000" w:csb1="00000000"/>
+  </w:font>
+  <w:font w:name="Calibri Light">
+    <w:panose1 w:val="020F0302020204030204"/>
+    <w:charset w:val="00"/>
+    <w:family w:val="swiss"/>
+    <w:pitch w:val="variable"/>
+    <w:sig w:usb0="A0002AEF" w:usb1="4000207B" w:usb2="00000000" w:usb3="00000000" w:csb0="000001FF" w:csb1="00000000"/>
+  </w:font>
+</w:fonts>
+</file>
+
+<file path=word/glossary/settings.xml><?xml version="1.0" encoding="utf-8"?>
+<w:settings xmlns:mc="http://schemas.openxmlformats.org/markup-compatibility/2006" xmlns:o="urn:schemas-microsoft-com:office:office" xmlns:r="http://schemas.openxmlformats.org/officeDocument/2006/relationships" xmlns:m="http://schemas.openxmlformats.org/officeDocument/2006/math" xmlns:v="urn:schemas-microsoft-com:vml" xmlns:w10="urn:schemas-microsoft-com:office:word" xmlns:w="http://schemas.openxmlformats.org/wordprocessingml/2006/main" xmlns:w14="http://schemas.microsoft.com/office/word/2010/wordml" xmlns:w15="http://schemas.microsoft.com/office/word/2012/wordml" xmlns:w16cid="http://schemas.microsoft.com/office/word/2016/wordml/cid" xmlns:w16se="http://schemas.microsoft.com/office/word/2015/wordml/symex" xmlns:sl="http://schemas.openxmlformats.org/schemaLibrary/2006/main" mc:Ignorable="w14 w15 w16se w16cid">
+  <w:view w:val="normal"/>
+  <w:defaultTabStop w:val="708"/>
+  <w:hyphenationZone w:val="425"/>
+  <w:characterSpacingControl w:val="doNotCompress"/>
+  <w:compat>
+    <w:useFELayout/>
+    <w:compatSetting w:name="compatibilityMode" w:uri="http://schemas.microsoft.com/office/word" w:val="15"/>
+    <w:compatSetting w:name="overrideTableStyleFontSizeAndJustification" w:uri="http://schemas.microsoft.com/office/word" w:val="1"/>
+    <w:compatSetting w:name="enableOpenTypeFeatures" w:uri="http://schemas.microsoft.com/office/word" w:val="1"/>
+    <w:compatSetting w:name="doNotFlipMirrorIndents" w:uri="http://schemas.microsoft.com/office/word" w:val="1"/>
+    <w:compatSetting w:name="differentiateMultirowTableHeaders" w:uri="http://schemas.microsoft.com/office/word" w:val="1"/>
+    <w:compatSetting w:name="useWord2013TrackBottomHyphenation" w:uri="http://schemas.microsoft.com/office/word" w:val="0"/>
+  </w:compat>
+  <w:rsids>
+    <w:rsidRoot w:val="00C51488"/>
+    <w:rsid w:val="004D4AD3"/>
+    <w:rsid w:val="00C51488"/>
+  </w:rsids>
+  <m:mathPr>
+    <m:mathFont m:val="Cambria Math"/>
+    <m:brkBin m:val="before"/>
+    <m:brkBinSub m:val="--"/>
+    <m:smallFrac m:val="0"/>
+    <m:dispDef/>
+    <m:lMargin m:val="0"/>
+    <m:rMargin m:val="0"/>
+    <m:defJc m:val="centerGroup"/>
+    <m:wrapIndent m:val="1440"/>
+    <m:intLim m:val="subSup"/>
+    <m:naryLim m:val="undOvr"/>
+  </m:mathPr>
+  <w:themeFontLang w:val="fr-FR"/>
+  <w:clrSchemeMapping w:bg1="light1" w:t1="dark1" w:bg2="light2" w:t2="dark2" w:accent1="accent1" w:accent2="accent2" w:accent3="accent3" w:accent4="accent4" w:accent5="accent5" w:accent6="accent6" w:hyperlink="hyperlink" w:followedHyperlink="followedHyperlink"/>
+  <w:decimalSymbol w:val=","/>
+  <w:listSeparator w:val=";"/>
+  <w15:chartTrackingRefBased/>
+</w:settings>
+</file>
+
+<file path=word/glossary/styles.xml><?xml version="1.0" encoding="utf-8"?>
+<w:styles xmlns:mc="http://schemas.openxmlformats.org/markup-compatibility/2006" xmlns:r="http://schemas.openxmlformats.org/officeDocument/2006/relationships" xmlns:w="http://schemas.openxmlformats.org/wordprocessingml/2006/main" xmlns:w14="http://schemas.microsoft.com/office/word/2010/wordml" xmlns:w15="http://schemas.microsoft.com/office/word/2012/wordml" xmlns:w16cid="http://schemas.microsoft.com/office/word/2016/wordml/cid" xmlns:w16se="http://schemas.microsoft.com/office/word/2015/wordml/symex" mc:Ignorable="w14 w15 w16se w16cid">
+  <w:docDefaults>
+    <w:rPrDefault>
+      <w:rPr>
+        <w:rFonts w:asciiTheme="minorHAnsi" w:eastAsiaTheme="minorEastAsia" w:hAnsiTheme="minorHAnsi" w:cstheme="minorBidi"/>
+        <w:sz w:val="22"/>
+        <w:szCs w:val="22"/>
+        <w:lang w:val="fr-FR" w:eastAsia="fr-FR" w:bidi="ar-SA"/>
+      </w:rPr>
+    </w:rPrDefault>
+    <w:pPrDefault>
+      <w:pPr>
+        <w:spacing w:after="160" w:line="259" w:lineRule="auto"/>
+      </w:pPr>
+    </w:pPrDefault>
+  </w:docDefaults>
+  <w:latentStyles w:defLockedState="0" w:defUIPriority="99" w:defSemiHidden="0" w:defUnhideWhenUsed="0" w:defQFormat="0" w:count="375">
+    <w:lsdException w:name="Normal" w:uiPriority="0" w:qFormat="1"/>
+    <w:lsdException w:name="heading 1" w:uiPriority="9" w:qFormat="1"/>
+    <w:lsdException w:name="heading 2" w:semiHidden="1" w:uiPriority="9" w:unhideWhenUsed="1" w:qFormat="1"/>
+    <w:lsdException w:name="heading 3" w:semiHidden="1" w:uiPriority="9" w:unhideWhenUsed="1" w:qFormat="1"/>
+    <w:lsdException w:name="heading 4" w:semiHidden="1" w:uiPriority="9" w:unhideWhenUsed="1" w:qFormat="1"/>
+    <w:lsdException w:name="heading 5" w:semiHidden="1" w:uiPriority="9" w:unhideWhenUsed="1" w:qFormat="1"/>
+    <w:lsdException w:name="heading 6" w:semiHidden="1" w:uiPriority="9" w:unhideWhenUsed="1" w:qFormat="1"/>
+    <w:lsdException w:name="heading 7" w:semiHidden="1" w:uiPriority="9" w:unhideWhenUsed="1" w:qFormat="1"/>
+    <w:lsdException w:name="heading 8" w:semiHidden="1" w:uiPriority="9" w:unhideWhenUsed="1" w:qFormat="1"/>
+    <w:lsdException w:name="heading 9" w:semiHidden="1" w:uiPriority="9" w:unhideWhenUsed="1" w:qFormat="1"/>
+    <w:lsdException w:name="index 1" w:semiHidden="1" w:unhideWhenUsed="1"/>
+    <w:lsdException w:name="index 2" w:semiHidden="1" w:unhideWhenUsed="1"/>
+    <w:lsdException w:name="index 3" w:semiHidden="1" w:unhideWhenUsed="1"/>
+    <w:lsdException w:name="index 4" w:semiHidden="1" w:unhideWhenUsed="1"/>
+    <w:lsdException w:name="index 5" w:semiHidden="1" w:unhideWhenUsed="1"/>
+    <w:lsdException w:name="index 6" w:semiHidden="1" w:unhideWhenUsed="1"/>
+    <w:lsdException w:name="index 7" w:semiHidden="1" w:unhideWhenUsed="1"/>
+    <w:lsdException w:name="index 8" w:semiHidden="1" w:unhideWhenUsed="1"/>
+    <w:lsdException w:name="index 9" w:semiHidden="1" w:unhideWhenUsed="1"/>
+    <w:lsdException w:name="toc 1" w:semiHidden="1" w:uiPriority="39" w:unhideWhenUsed="1"/>
+    <w:lsdException w:name="toc 2" w:semiHidden="1" w:uiPriority="39" w:unhideWhenUsed="1"/>
+    <w:lsdException w:name="toc 3" w:semiHidden="1" w:uiPriority="39" w:unhideWhenUsed="1"/>
+    <w:lsdException w:name="toc 4" w:semiHidden="1" w:uiPriority="39" w:unhideWhenUsed="1"/>
+    <w:lsdException w:name="toc 5" w:semiHidden="1" w:uiPriority="39" w:unhideWhenUsed="1"/>
+    <w:lsdException w:name="toc 6" w:semiHidden="1" w:uiPriority="39" w:unhideWhenUsed="1"/>
+    <w:lsdException w:name="toc 7" w:semiHidden="1" w:uiPriority="39" w:unhideWhenUsed="1"/>
+    <w:lsdException w:name="toc 8" w:semiHidden="1" w:uiPriority="39" w:unhideWhenUsed="1"/>
+    <w:lsdException w:name="toc 9" w:semiHidden="1" w:uiPriority="39" w:unhideWhenUsed="1"/>
+    <w:lsdException w:name="Normal Indent" w:semiHidden="1" w:unhideWhenUsed="1"/>
+    <w:lsdException w:name="footnote text" w:semiHidden="1" w:unhideWhenUsed="1"/>
+    <w:lsdException w:name="annotation text" w:semiHidden="1" w:unhideWhenUsed="1"/>
+    <w:lsdException w:name="header" w:semiHidden="1" w:unhideWhenUsed="1"/>
+    <w:lsdException w:name="footer" w:semiHidden="1" w:unhideWhenUsed="1"/>
+    <w:lsdException w:name="index heading" w:semiHidden="1" w:unhideWhenUsed="1"/>
+    <w:lsdException w:name="caption" w:semiHidden="1" w:uiPriority="35" w:unhideWhenUsed="1" w:qFormat="1"/>
+    <w:lsdException w:name="table of figures" w:semiHidden="1" w:unhideWhenUsed="1"/>
+    <w:lsdException w:name="envelope address" w:semiHidden="1" w:unhideWhenUsed="1"/>
+    <w:lsdException w:name="envelope return" w:semiHidden="1" w:unhideWhenUsed="1"/>
+    <w:lsdException w:name="footnote reference" w:semiHidden="1" w:unhideWhenUsed="1"/>
+    <w:lsdException w:name="annotation reference" w:semiHidden="1" w:unhideWhenUsed="1"/>
+    <w:lsdException w:name="line number" w:semiHidden="1" w:unhideWhenUsed="1"/>
+    <w:lsdException w:name="page number" w:semiHidden="1" w:unhideWhenUsed="1"/>
+    <w:lsdException w:name="endnote reference" w:semiHidden="1" w:unhideWhenUsed="1"/>
+    <w:lsdException w:name="endnote text" w:semiHidden="1" w:unhideWhenUsed="1"/>
+    <w:lsdException w:name="table of authorities" w:semiHidden="1" w:unhideWhenUsed="1"/>
+    <w:lsdException w:name="macro" w:semiHidden="1" w:unhideWhenUsed="1"/>
+    <w:lsdException w:name="toa heading" w:semiHidden="1" w:unhideWhenUsed="1"/>
+    <w:lsdException w:name="List" w:semiHidden="1" w:unhideWhenUsed="1"/>
+    <w:lsdException w:name="List Bullet" w:semiHidden="1" w:unhideWhenUsed="1"/>
+    <w:lsdException w:name="List Number" w:semiHidden="1" w:unhideWhenUsed="1"/>
+    <w:lsdException w:name="List 2" w:semiHidden="1" w:unhideWhenUsed="1"/>
+    <w:lsdException w:name="List 3" w:semiHidden="1" w:unhideWhenUsed="1"/>
+    <w:lsdException w:name="List 4" w:semiHidden="1" w:unhideWhenUsed="1"/>
+    <w:lsdException w:name="List 5" w:semiHidden="1" w:unhideWhenUsed="1"/>
+    <w:lsdException w:name="List Bullet 2" w:semiHidden="1" w:unhideWhenUsed="1"/>
+    <w:lsdException w:name="List Bullet 3" w:semiHidden="1" w:unhideWhenUsed="1"/>
+    <w:lsdException w:name="List Bullet 4" w:semiHidden="1" w:unhideWhenUsed="1"/>
+    <w:lsdException w:name="List Bullet 5" w:semiHidden="1" w:unhideWhenUsed="1"/>
+    <w:lsdException w:name="List Number 2" w:semiHidden="1" w:unhideWhenUsed="1"/>
+    <w:lsdException w:name="List Number 3" w:semiHidden="1" w:unhideWhenUsed="1"/>
+    <w:lsdException w:name="List Number 4" w:semiHidden="1" w:unhideWhenUsed="1"/>
+    <w:lsdException w:name="List Number 5" w:semiHidden="1" w:unhideWhenUsed="1"/>
+    <w:lsdException w:name="Title" w:uiPriority="10" w:qFormat="1"/>
+    <w:lsdException w:name="Closing" w:semiHidden="1" w:unhideWhenUsed="1"/>
+    <w:lsdException w:name="Signature" w:semiHidden="1" w:unhideWhenUsed="1"/>
+    <w:lsdException w:name="Default Paragraph Font" w:semiHidden="1" w:uiPriority="1" w:unhideWhenUsed="1"/>
+    <w:lsdException w:name="Body Text" w:semiHidden="1" w:unhideWhenUsed="1"/>
+    <w:lsdException w:name="Body Text Indent" w:semiHidden="1" w:unhideWhenUsed="1"/>
+    <w:lsdException w:name="List Continue" w:semiHidden="1" w:unhideWhenUsed="1"/>
+    <w:lsdException w:name="List Continue 2" w:semiHidden="1" w:unhideWhenUsed="1"/>
+    <w:lsdException w:name="List Continue 3" w:semiHidden="1" w:unhideWhenUsed="1"/>
+    <w:lsdException w:name="List Continue 4" w:semiHidden="1" w:unhideWhenUsed="1"/>
+    <w:lsdException w:name="List Continue 5" w:semiHidden="1" w:unhideWhenUsed="1"/>
+    <w:lsdException w:name="Message Header" w:semiHidden="1" w:unhideWhenUsed="1"/>
+    <w:lsdException w:name="Subtitle" w:uiPriority="11" w:qFormat="1"/>
+    <w:lsdException w:name="Salutation" w:semiHidden="1" w:unhideWhenUsed="1"/>
+    <w:lsdException w:name="Date" w:semiHidden="1" w:unhideWhenUsed="1"/>
+    <w:lsdException w:name="Body Text First Indent" w:semiHidden="1" w:unhideWhenUsed="1"/>
+    <w:lsdException w:name="Body Text First Indent 2" w:semiHidden="1" w:unhideWhenUsed="1"/>
+    <w:lsdException w:name="Note Heading" w:semiHidden="1" w:unhideWhenUsed="1"/>
+    <w:lsdException w:name="Body Text 2" w:semiHidden="1" w:unhideWhenUsed="1"/>
+    <w:lsdException w:name="Body Text 3" w:semiHidden="1" w:unhideWhenUsed="1"/>
+    <w:lsdException w:name="Body Text Indent 2" w:semiHidden="1" w:unhideWhenUsed="1"/>
+    <w:lsdException w:name="Body Text Indent 3" w:semiHidden="1" w:unhideWhenUsed="1"/>
+    <w:lsdException w:name="Block Text" w:semiHidden="1" w:unhideWhenUsed="1"/>
+    <w:lsdException w:name="Hyperlink" w:semiHidden="1" w:unhideWhenUsed="1"/>
+    <w:lsdException w:name="FollowedHyperlink" w:semiHidden="1" w:unhideWhenUsed="1"/>
+    <w:lsdException w:name="Strong" w:uiPriority="22" w:qFormat="1"/>
+    <w:lsdException w:name="Emphasis" w:uiPriority="20" w:qFormat="1"/>
+    <w:lsdException w:name="Document Map" w:semiHidden="1" w:unhideWhenUsed="1"/>
+    <w:lsdException w:name="Plain Text" w:semiHidden="1" w:unhideWhenUsed="1"/>
+    <w:lsdException w:name="E-mail Signature" w:semiHidden="1" w:unhideWhenUsed="1"/>
+    <w:lsdException w:name="HTML Top of Form" w:semiHidden="1" w:unhideWhenUsed="1"/>
+    <w:lsdException w:name="HTML Bottom of Form" w:semiHidden="1" w:unhideWhenUsed="1"/>
+    <w:lsdException w:name="Normal (Web)" w:semiHidden="1" w:unhideWhenUsed="1"/>
+    <w:lsdException w:name="HTML Acronym" w:semiHidden="1" w:unhideWhenUsed="1"/>
+    <w:lsdException w:name="HTML Address" w:semiHidden="1" w:unhideWhenUsed="1"/>
+    <w:lsdException w:name="HTML Cite" w:semiHidden="1" w:unhideWhenUsed="1"/>
+    <w:lsdException w:name="HTML Code" w:semiHidden="1" w:unhideWhenUsed="1"/>
+    <w:lsdException w:name="HTML Definition" w:semiHidden="1" w:unhideWhenUsed="1"/>
+    <w:lsdException w:name="HTML Keyboard" w:semiHidden="1" w:unhideWhenUsed="1"/>
+    <w:lsdException w:name="HTML Preformatted" w:semiHidden="1" w:unhideWhenUsed="1"/>
+    <w:lsdException w:name="HTML Sample" w:semiHidden="1" w:unhideWhenUsed="1"/>
+    <w:lsdException w:name="HTML Typewriter" w:semiHidden="1" w:unhideWhenUsed="1"/>
+    <w:lsdException w:name="HTML Variable" w:semiHidden="1" w:unhideWhenUsed="1"/>
+    <w:lsdException w:name="Normal Table" w:semiHidden="1" w:unhideWhenUsed="1"/>
+    <w:lsdException w:name="annotation subject" w:semiHidden="1" w:unhideWhenUsed="1"/>
+    <w:lsdException w:name="No List" w:semiHidden="1" w:unhideWhenUsed="1"/>
+    <w:lsdException w:name="Outline List 1" w:semiHidden="1" w:unhideWhenUsed="1"/>
+    <w:lsdException w:name="Outline List 2" w:semiHidden="1" w:unhideWhenUsed="1"/>
+    <w:lsdException w:name="Outline List 3" w:semiHidden="1" w:unhideWhenUsed="1"/>
+    <w:lsdException w:name="Table Simple 1" w:semiHidden="1" w:unhideWhenUsed="1"/>
+    <w:lsdException w:name="Table Simple 2" w:semiHidden="1" w:unhideWhenUsed="1"/>
+    <w:lsdException w:name="Table Simple 3" w:semiHidden="1" w:unhideWhenUsed="1"/>
+    <w:lsdException w:name="Table Classic 1" w:semiHidden="1" w:unhideWhenUsed="1"/>
+    <w:lsdException w:name="Table Classic 2" w:semiHidden="1" w:unhideWhenUsed="1"/>
+    <w:lsdException w:name="Table Classic 3" w:semiHidden="1" w:unhideWhenUsed="1"/>
+    <w:lsdException w:name="Table Classic 4" w:semiHidden="1" w:unhideWhenUsed="1"/>
+    <w:lsdException w:name="Table Colorful 1" w:semiHidden="1" w:unhideWhenUsed="1"/>
+    <w:lsdException w:name="Table Colorful 2" w:semiHidden="1" w:unhideWhenUsed="1"/>
+    <w:lsdException w:name="Table Colorful 3" w:semiHidden="1" w:unhideWhenUsed="1"/>
+    <w:lsdException w:name="Table Columns 1" w:semiHidden="1" w:unhideWhenUsed="1"/>
+    <w:lsdException w:name="Table Columns 2" w:semiHidden="1" w:unhideWhenUsed="1"/>
+    <w:lsdException w:name="Table Columns 3" w:semiHidden="1" w:unhideWhenUsed="1"/>
+    <w:lsdException w:name="Table Columns 4" w:semiHidden="1" w:unhideWhenUsed="1"/>
+    <w:lsdException w:name="Table Columns 5" w:semiHidden="1" w:unhideWhenUsed="1"/>
+    <w:lsdException w:name="Table Grid 1" w:semiHidden="1" w:unhideWhenUsed="1"/>
+    <w:lsdException w:name="Table Grid 2" w:semiHidden="1" w:unhideWhenUsed="1"/>
+    <w:lsdException w:name="Table Grid 3" w:semiHidden="1" w:unhideWhenUsed="1"/>
+    <w:lsdException w:name="Table Grid 4" w:semiHidden="1" w:unhideWhenUsed="1"/>
+    <w:lsdException w:name="Table Grid 5" w:semiHidden="1" w:unhideWhenUsed="1"/>
+    <w:lsdException w:name="Table Grid 6" w:semiHidden="1" w:unhideWhenUsed="1"/>
+    <w:lsdException w:name="Table Grid 7" w:semiHidden="1" w:unhideWhenUsed="1"/>
+    <w:lsdException w:name="Table Grid 8" w:semiHidden="1" w:unhideWhenUsed="1"/>
+    <w:lsdException w:name="Table List 1" w:semiHidden="1" w:unhideWhenUsed="1"/>
+    <w:lsdException w:name="Table List 2" w:semiHidden="1" w:unhideWhenUsed="1"/>
+    <w:lsdException w:name="Table List 3" w:semiHidden="1" w:unhideWhenUsed="1"/>
+    <w:lsdException w:name="Table List 4" w:semiHidden="1" w:unhideWhenUsed="1"/>
+    <w:lsdException w:name="Table List 5" w:semiHidden="1" w:unhideWhenUsed="1"/>
+    <w:lsdException w:name="Table List 6" w:semiHidden="1" w:unhideWhenUsed="1"/>
+    <w:lsdException w:name="Table List 7" w:semiHidden="1" w:unhideWhenUsed="1"/>
+    <w:lsdException w:name="Table List 8" w:semiHidden="1" w:unhideWhenUsed="1"/>
+    <w:lsdException w:name="Table 3D effects 1" w:semiHidden="1" w:unhideWhenUsed="1"/>
+    <w:lsdException w:name="Table 3D effects 2" w:semiHidden="1" w:unhideWhenUsed="1"/>
+    <w:lsdException w:name="Table 3D effects 3" w:semiHidden="1" w:unhideWhenUsed="1"/>
+    <w:lsdException w:name="Table Contemporary" w:semiHidden="1" w:unhideWhenUsed="1"/>
+    <w:lsdException w:name="Table Elegant" w:semiHidden="1" w:unhideWhenUsed="1"/>
+    <w:lsdException w:name="Table Professional" w:semiHidden="1" w:unhideWhenUsed="1"/>
+    <w:lsdException w:name="Table Subtle 1" w:semiHidden="1" w:unhideWhenUsed="1"/>
+    <w:lsdException w:name="Table Subtle 2" w:semiHidden="1" w:unhideWhenUsed="1"/>
+    <w:lsdException w:name="Table Web 1" w:semiHidden="1" w:unhideWhenUsed="1"/>
+    <w:lsdException w:name="Table Web 2" w:semiHidden="1" w:unhideWhenUsed="1"/>
+    <w:lsdException w:name="Table Web 3" w:semiHidden="1" w:unhideWhenUsed="1"/>
+    <w:lsdException w:name="Balloon Text" w:semiHidden="1" w:unhideWhenUsed="1"/>
+    <w:lsdException w:name="Table Grid" w:uiPriority="39"/>
+    <w:lsdException w:name="Table Theme" w:semiHidden="1" w:unhideWhenUsed="1"/>
+    <w:lsdException w:name="Placeholder Text" w:semiHidden="1"/>
+    <w:lsdException w:name="No Spacing" w:uiPriority="1" w:qFormat="1"/>
+    <w:lsdException w:name="Light Shading" w:uiPriority="60"/>
+    <w:lsdException w:name="Light List" w:uiPriority="61"/>
+    <w:lsdException w:name="Light Grid" w:uiPriority="62"/>
+    <w:lsdException w:name="Medium Shading 1" w:uiPriority="63"/>
+    <w:lsdException w:name="Medium Shading 2" w:uiPriority="64"/>
+    <w:lsdException w:name="Medium List 1" w:uiPriority="65"/>
+    <w:lsdException w:name="Medium List 2" w:uiPriority="66"/>
+    <w:lsdException w:name="Medium Grid 1" w:uiPriority="67"/>
+    <w:lsdException w:name="Medium Grid 2" w:uiPriority="68"/>
+    <w:lsdException w:name="Medium Grid 3" w:uiPriority="69"/>
+    <w:lsdException w:name="Dark List" w:uiPriority="70"/>
+    <w:lsdException w:name="Colorful Shading" w:uiPriority="71"/>
+    <w:lsdException w:name="Colorful List" w:uiPriority="72"/>
+    <w:lsdException w:name="Colorful Grid" w:uiPriority="73"/>
+    <w:lsdException w:name="Light Shading Accent 1" w:uiPriority="60"/>
+    <w:lsdException w:name="Light List Accent 1" w:uiPriority="61"/>
+    <w:lsdException w:name="Light Grid Accent 1" w:uiPriority="62"/>
+    <w:lsdException w:name="Medium Shading 1 Accent 1" w:uiPriority="63"/>
+    <w:lsdException w:name="Medium Shading 2 Accent 1" w:uiPriority="64"/>
+    <w:lsdException w:name="Medium List 1 Accent 1" w:uiPriority="65"/>
+    <w:lsdException w:name="Revision" w:semiHidden="1"/>
+    <w:lsdException w:name="List Paragraph" w:uiPriority="34" w:qFormat="1"/>
+    <w:lsdException w:name="Quote" w:uiPriority="29" w:qFormat="1"/>
+    <w:lsdException w:name="Intense Quote" w:uiPriority="30" w:qFormat="1"/>
+    <w:lsdException w:name="Medium List 2 Accent 1" w:uiPriority="66"/>
+    <w:lsdException w:name="Medium Grid 1 Accent 1" w:uiPriority="67"/>
+    <w:lsdException w:name="Medium Grid 2 Accent 1" w:uiPriority="68"/>
+    <w:lsdException w:name="Medium Grid 3 Accent 1" w:uiPriority="69"/>
+    <w:lsdException w:name="Dark List Accent 1" w:uiPriority="70"/>
+    <w:lsdException w:name="Colorful Shading Accent 1" w:uiPriority="71"/>
+    <w:lsdException w:name="Colorful List Accent 1" w:uiPriority="72"/>
+    <w:lsdException w:name="Colorful Grid Accent 1" w:uiPriority="73"/>
+    <w:lsdException w:name="Light Shading Accent 2" w:uiPriority="60"/>
+    <w:lsdException w:name="Light List Accent 2" w:uiPriority="61"/>
+    <w:lsdException w:name="Light Grid Accent 2" w:uiPriority="62"/>
+    <w:lsdException w:name="Medium Shading 1 Accent 2" w:uiPriority="63"/>
+    <w:lsdException w:name="Medium Shading 2 Accent 2" w:uiPriority="64"/>
+    <w:lsdException w:name="Medium List 1 Accent 2" w:uiPriority="65"/>
+    <w:lsdException w:name="Medium List 2 Accent 2" w:uiPriority="66"/>
+    <w:lsdException w:name="Medium Grid 1 Accent 2" w:uiPriority="67"/>
+    <w:lsdException w:name="Medium Grid 2 Accent 2" w:uiPriority="68"/>
+    <w:lsdException w:name="Medium Grid 3 Accent 2" w:uiPriority="69"/>
+    <w:lsdException w:name="Dark List Accent 2" w:uiPriority="70"/>
+    <w:lsdException w:name="Colorful Shading Accent 2" w:uiPriority="71"/>
+    <w:lsdException w:name="Colorful List Accent 2" w:uiPriority="72"/>
+    <w:lsdException w:name="Colorful Grid Accent 2" w:uiPriority="73"/>
+    <w:lsdException w:name="Light Shading Accent 3" w:uiPriority="60"/>
+    <w:lsdException w:name="Light List Accent 3" w:uiPriority="61"/>
+    <w:lsdException w:name="Light Grid Accent 3" w:uiPriority="62"/>
+    <w:lsdException w:name="Medium Shading 1 Accent 3" w:uiPriority="63"/>
+    <w:lsdException w:name="Medium Shading 2 Accent 3" w:uiPriority="64"/>
+    <w:lsdException w:name="Medium List 1 Accent 3" w:uiPriority="65"/>
+    <w:lsdException w:name="Medium List 2 Accent 3" w:uiPriority="66"/>
+    <w:lsdException w:name="Medium Grid 1 Accent 3" w:uiPriority="67"/>
+    <w:lsdException w:name="Medium Grid 2 Accent 3" w:uiPriority="68"/>
+    <w:lsdException w:name="Medium Grid 3 Accent 3" w:uiPriority="69"/>
+    <w:lsdException w:name="Dark List Accent 3" w:uiPriority="70"/>
+    <w:lsdException w:name="Colorful Shading Accent 3" w:uiPriority="71"/>
+    <w:lsdException w:name="Colorful List Accent 3" w:uiPriority="72"/>
+    <w:lsdException w:name="Colorful Grid Accent 3" w:uiPriority="73"/>
+    <w:lsdException w:name="Light Shading Accent 4" w:uiPriority="60"/>
+    <w:lsdException w:name="Light List Accent 4" w:uiPriority="61"/>
+    <w:lsdException w:name="Light Grid Accent 4" w:uiPriority="62"/>
+    <w:lsdException w:name="Medium Shading 1 Accent 4" w:uiPriority="63"/>
+    <w:lsdException w:name="Medium Shading 2 Accent 4" w:uiPriority="64"/>
+    <w:lsdException w:name="Medium List 1 Accent 4" w:uiPriority="65"/>
+    <w:lsdException w:name="Medium List 2 Accent 4" w:uiPriority="66"/>
+    <w:lsdException w:name="Medium Grid 1 Accent 4" w:uiPriority="67"/>
+    <w:lsdException w:name="Medium Grid 2 Accent 4" w:uiPriority="68"/>
+    <w:lsdException w:name="Medium Grid 3 Accent 4" w:uiPriority="69"/>
+    <w:lsdException w:name="Dark List Accent 4" w:uiPriority="70"/>
+    <w:lsdException w:name="Colorful Shading Accent 4" w:uiPriority="71"/>
+    <w:lsdException w:name="Colorful List Accent 4" w:uiPriority="72"/>
+    <w:lsdException w:name="Colorful Grid Accent 4" w:uiPriority="73"/>
+    <w:lsdException w:name="Light Shading Accent 5" w:uiPriority="60"/>
+    <w:lsdException w:name="Light List Accent 5" w:uiPriority="61"/>
+    <w:lsdException w:name="Light Grid Accent 5" w:uiPriority="62"/>
+    <w:lsdException w:name="Medium Shading 1 Accent 5" w:uiPriority="63"/>
+    <w:lsdException w:name="Medium Shading 2 Accent 5" w:uiPriority="64"/>
+    <w:lsdException w:name="Medium List 1 Accent 5" w:uiPriority="65"/>
+    <w:lsdException w:name="Medium List 2 Accent 5" w:uiPriority="66"/>
+    <w:lsdException w:name="Medium Grid 1 Accent 5" w:uiPriority="67"/>
+    <w:lsdException w:name="Medium Grid 2 Accent 5" w:uiPriority="68"/>
+    <w:lsdException w:name="Medium Grid 3 Accent 5" w:uiPriority="69"/>
+    <w:lsdException w:name="Dark List Accent 5" w:uiPriority="70"/>
+    <w:lsdException w:name="Colorful Shading Accent 5" w:uiPriority="71"/>
+    <w:lsdException w:name="Colorful List Accent 5" w:uiPriority="72"/>
+    <w:lsdException w:name="Colorful Grid Accent 5" w:uiPriority="73"/>
+    <w:lsdException w:name="Light Shading Accent 6" w:uiPriority="60"/>
+    <w:lsdException w:name="Light List Accent 6" w:uiPriority="61"/>
+    <w:lsdException w:name="Light Grid Accent 6" w:uiPriority="62"/>
+    <w:lsdException w:name="Medium Shading 1 Accent 6" w:uiPriority="63"/>
+    <w:lsdException w:name="Medium Shading 2 Accent 6" w:uiPriority="64"/>
+    <w:lsdException w:name="Medium List 1 Accent 6" w:uiPriority="65"/>
+    <w:lsdException w:name="Medium List 2 Accent 6" w:uiPriority="66"/>
+    <w:lsdException w:name="Medium Grid 1 Accent 6" w:uiPriority="67"/>
+    <w:lsdException w:name="Medium Grid 2 Accent 6" w:uiPriority="68"/>
+    <w:lsdException w:name="Medium Grid 3 Accent 6" w:uiPriority="69"/>
+    <w:lsdException w:name="Dark List Accent 6" w:uiPriority="70"/>
+    <w:lsdException w:name="Colorful Shading Accent 6" w:uiPriority="71"/>
+    <w:lsdException w:name="Colorful List Accent 6" w:uiPriority="72"/>
+    <w:lsdException w:name="Colorful Grid Accent 6" w:uiPriority="73"/>
+    <w:lsdException w:name="Subtle Emphasis" w:uiPriority="19" w:qFormat="1"/>
+    <w:lsdException w:name="Intense Emphasis" w:uiPriority="21" w:qFormat="1"/>
+    <w:lsdException w:name="Subtle Reference" w:uiPriority="31" w:qFormat="1"/>
+    <w:lsdException w:name="Intense Reference" w:uiPriority="32" w:qFormat="1"/>
+    <w:lsdException w:name="Book Title" w:uiPriority="33" w:qFormat="1"/>
+    <w:lsdException w:name="Bibliography" w:semiHidden="1" w:uiPriority="37" w:unhideWhenUsed="1"/>
+    <w:lsdException w:name="TOC Heading" w:semiHidden="1" w:uiPriority="39" w:unhideWhenUsed="1" w:qFormat="1"/>
+    <w:lsdException w:name="Plain Table 1" w:uiPriority="41"/>
+    <w:lsdException w:name="Plain Table 2" w:uiPriority="42"/>
+    <w:lsdException w:name="Plain Table 3" w:uiPriority="43"/>
+    <w:lsdException w:name="Plain Table 4" w:uiPriority="44"/>
+    <w:lsdException w:name="Plain Table 5" w:uiPriority="45"/>
+    <w:lsdException w:name="Grid Table Light" w:uiPriority="40"/>
+    <w:lsdException w:name="Grid Table 1 Light" w:uiPriority="46"/>
+    <w:lsdException w:name="Grid Table 2" w:uiPriority="47"/>
+    <w:lsdException w:name="Grid Table 3" w:uiPriority="48"/>
+    <w:lsdException w:name="Grid Table 4" w:uiPriority="49"/>
+    <w:lsdException w:name="Grid Table 5 Dark" w:uiPriority="50"/>
+    <w:lsdException w:name="Grid Table 6 Colorful" w:uiPriority="51"/>
+    <w:lsdException w:name="Grid Table 7 Colorful" w:uiPriority="52"/>
+    <w:lsdException w:name="Grid Table 1 Light Accent 1" w:uiPriority="46"/>
+    <w:lsdException w:name="Grid Table 2 Accent 1" w:uiPriority="47"/>
+    <w:lsdException w:name="Grid Table 3 Accent 1" w:uiPriority="48"/>
+    <w:lsdException w:name="Grid Table 4 Accent 1" w:uiPriority="49"/>
+    <w:lsdException w:name="Grid Table 5 Dark Accent 1" w:uiPriority="50"/>
+    <w:lsdException w:name="Grid Table 6 Colorful Accent 1" w:uiPriority="51"/>
+    <w:lsdException w:name="Grid Table 7 Colorful Accent 1" w:uiPriority="52"/>
+    <w:lsdException w:name="Grid Table 1 Light Accent 2" w:uiPriority="46"/>
+    <w:lsdException w:name="Grid Table 2 Accent 2" w:uiPriority="47"/>
+    <w:lsdException w:name="Grid Table 3 Accent 2" w:uiPriority="48"/>
+    <w:lsdException w:name="Grid Table 4 Accent 2" w:uiPriority="49"/>
+    <w:lsdException w:name="Grid Table 5 Dark Accent 2" w:uiPriority="50"/>
+    <w:lsdException w:name="Grid Table 6 Colorful Accent 2" w:uiPriority="51"/>
+    <w:lsdException w:name="Grid Table 7 Colorful Accent 2" w:uiPriority="52"/>
+    <w:lsdException w:name="Grid Table 1 Light Accent 3" w:uiPriority="46"/>
+    <w:lsdException w:name="Grid Table 2 Accent 3" w:uiPriority="47"/>
+    <w:lsdException w:name="Grid Table 3 Accent 3" w:uiPriority="48"/>
+    <w:lsdException w:name="Grid Table 4 Accent 3" w:uiPriority="49"/>
+    <w:lsdException w:name="Grid Table 5 Dark Accent 3" w:uiPriority="50"/>
+    <w:lsdException w:name="Grid Table 6 Colorful Accent 3" w:uiPriority="51"/>
+    <w:lsdException w:name="Grid Table 7 Colorful Accent 3" w:uiPriority="52"/>
+    <w:lsdException w:name="Grid Table 1 Light Accent 4" w:uiPriority="46"/>
+    <w:lsdException w:name="Grid Table 2 Accent 4" w:uiPriority="47"/>
+    <w:lsdException w:name="Grid Table 3 Accent 4" w:uiPriority="48"/>
+    <w:lsdException w:name="Grid Table 4 Accent 4" w:uiPriority="49"/>
+    <w:lsdException w:name="Grid Table 5 Dark Accent 4" w:uiPriority="50"/>
+    <w:lsdException w:name="Grid Table 6 Colorful Accent 4" w:uiPriority="51"/>
+    <w:lsdException w:name="Grid Table 7 Colorful Accent 4" w:uiPriority="52"/>
+    <w:lsdException w:name="Grid Table 1 Light Accent 5" w:uiPriority="46"/>
+    <w:lsdException w:name="Grid Table 2 Accent 5" w:uiPriority="47"/>
+    <w:lsdException w:name="Grid Table 3 Accent 5" w:uiPriority="48"/>
+    <w:lsdException w:name="Grid Table 4 Accent 5" w:uiPriority="49"/>
+    <w:lsdException w:name="Grid Table 5 Dark Accent 5" w:uiPriority="50"/>
+    <w:lsdException w:name="Grid Table 6 Colorful Accent 5" w:uiPriority="51"/>
+    <w:lsdException w:name="Grid Table 7 Colorful Accent 5" w:uiPriority="52"/>
+    <w:lsdException w:name="Grid Table 1 Light Accent 6" w:uiPriority="46"/>
+    <w:lsdException w:name="Grid Table 2 Accent 6" w:uiPriority="47"/>
+    <w:lsdException w:name="Grid Table 3 Accent 6" w:uiPriority="48"/>
+    <w:lsdException w:name="Grid Table 4 Accent 6" w:uiPriority="49"/>
+    <w:lsdException w:name="Grid Table 5 Dark Accent 6" w:uiPriority="50"/>
+    <w:lsdException w:name="Grid Table 6 Colorful Accent 6" w:uiPriority="51"/>
+    <w:lsdException w:name="Grid Table 7 Colorful Accent 6" w:uiPriority="52"/>
+    <w:lsdException w:name="List Table 1 Light" w:uiPriority="46"/>
+    <w:lsdException w:name="List Table 2" w:uiPriority="47"/>
+    <w:lsdException w:name="List Table 3" w:uiPriority="48"/>
+    <w:lsdException w:name="List Table 4" w:uiPriority="49"/>
+    <w:lsdException w:name="List Table 5 Dark" w:uiPriority="50"/>
+    <w:lsdException w:name="List Table 6 Colorful" w:uiPriority="51"/>
+    <w:lsdException w:name="List Table 7 Colorful" w:uiPriority="52"/>
+    <w:lsdException w:name="List Table 1 Light Accent 1" w:uiPriority="46"/>
+    <w:lsdException w:name="List Table 2 Accent 1" w:uiPriority="47"/>
+    <w:lsdException w:name="List Table 3 Accent 1" w:uiPriority="48"/>
+    <w:lsdException w:name="List Table 4 Accent 1" w:uiPriority="49"/>
+    <w:lsdException w:name="List Table 5 Dark Accent 1" w:uiPriority="50"/>
+    <w:lsdException w:name="List Table 6 Colorful Accent 1" w:uiPriority="51"/>
+    <w:lsdException w:name="List Table 7 Colorful Accent 1" w:uiPriority="52"/>
+    <w:lsdException w:name="List Table 1 Light Accent 2" w:uiPriority="46"/>
+    <w:lsdException w:name="List Table 2 Accent 2" w:uiPriority="47"/>
+    <w:lsdException w:name="List Table 3 Accent 2" w:uiPriority="48"/>
+    <w:lsdException w:name="List Table 4 Accent 2" w:uiPriority="49"/>
+    <w:lsdException w:name="List Table 5 Dark Accent 2" w:uiPriority="50"/>
+    <w:lsdException w:name="List Table 6 Colorful Accent 2" w:uiPriority="51"/>
+    <w:lsdException w:name="List Table 7 Colorful Accent 2" w:uiPriority="52"/>
+    <w:lsdException w:name="List Table 1 Light Accent 3" w:uiPriority="46"/>
+    <w:lsdException w:name="List Table 2 Accent 3" w:uiPriority="47"/>
+    <w:lsdException w:name="List Table 3 Accent 3" w:uiPriority="48"/>
+    <w:lsdException w:name="List Table 4 Accent 3" w:uiPriority="49"/>
+    <w:lsdException w:name="List Table 5 Dark Accent 3" w:uiPriority="50"/>
+    <w:lsdException w:name="List Table 6 Colorful Accent 3" w:uiPriority="51"/>
+    <w:lsdException w:name="List Table 7 Colorful Accent 3" w:uiPriority="52"/>
+    <w:lsdException w:name="List Table 1 Light Accent 4" w:uiPriority="46"/>
+    <w:lsdException w:name="List Table 2 Accent 4" w:uiPriority="47"/>
+    <w:lsdException w:name="List Table 3 Accent 4" w:uiPriority="48"/>
+    <w:lsdException w:name="List Table 4 Accent 4" w:uiPriority="49"/>
+    <w:lsdException w:name="List Table 5 Dark Accent 4" w:uiPriority="50"/>
+    <w:lsdException w:name="List Table 6 Colorful Accent 4" w:uiPriority="51"/>
+    <w:lsdException w:name="List Table 7 Colorful Accent 4" w:uiPriority="52"/>
+    <w:lsdException w:name="List Table 1 Light Accent 5" w:uiPriority="46"/>
+    <w:lsdException w:name="List Table 2 Accent 5" w:uiPriority="47"/>
+    <w:lsdException w:name="List Table 3 Accent 5" w:uiPriority="48"/>
+    <w:lsdException w:name="List Table 4 Accent 5" w:uiPriority="49"/>
+    <w:lsdException w:name="List Table 5 Dark Accent 5" w:uiPriority="50"/>
+    <w:lsdException w:name="List Table 6 Colorful Accent 5" w:uiPriority="51"/>
+    <w:lsdException w:name="List Table 7 Colorful Accent 5" w:uiPriority="52"/>
+    <w:lsdException w:name="List Table 1 Light Accent 6" w:uiPriority="46"/>
+    <w:lsdException w:name="List Table 2 Accent 6" w:uiPriority="47"/>
+    <w:lsdException w:name="List Table 3 Accent 6" w:uiPriority="48"/>
+    <w:lsdException w:name="List Table 4 Accent 6" w:uiPriority="49"/>
+    <w:lsdException w:name="List Table 5 Dark Accent 6" w:uiPriority="50"/>
+    <w:lsdException w:name="List Table 6 Colorful Accent 6" w:uiPriority="51"/>
+    <w:lsdException w:name="List Table 7 Colorful Accent 6" w:uiPriority="52"/>
+    <w:lsdException w:name="Mention" w:semiHidden="1" w:unhideWhenUsed="1"/>
+    <w:lsdException w:name="Smart Hyperlink" w:semiHidden="1" w:unhideWhenUsed="1"/>
+    <w:lsdException w:name="Hashtag" w:semiHidden="1" w:unhideWhenUsed="1"/>
+    <w:lsdException w:name="Unresolved Mention" w:semiHidden="1" w:unhideWhenUsed="1"/>
+  </w:latentStyles>
+  <w:style w:type="paragraph" w:default="1" w:styleId="Normal">
+    <w:name w:val="Normal"/>
+    <w:qFormat/>
+  </w:style>
+  <w:style w:type="character" w:default="1" w:styleId="Policepardfaut">
+    <w:name w:val="Default Paragraph Font"/>
+    <w:uiPriority w:val="1"/>
+    <w:semiHidden/>
+    <w:unhideWhenUsed/>
+  </w:style>
+  <w:style w:type="table" w:default="1" w:styleId="TableauNormal">
+    <w:name w:val="Normal Table"/>
+    <w:uiPriority w:val="99"/>
+    <w:semiHidden/>
+    <w:unhideWhenUsed/>
+    <w:tblPr>
+      <w:tblInd w:w="0" w:type="dxa"/>
+      <w:tblCellMar>
+        <w:top w:w="0" w:type="dxa"/>
+        <w:left w:w="108" w:type="dxa"/>
+        <w:bottom w:w="0" w:type="dxa"/>
+        <w:right w:w="108" w:type="dxa"/>
+      </w:tblCellMar>
+    </w:tblPr>
+  </w:style>
+  <w:style w:type="numbering" w:default="1" w:styleId="Aucuneliste">
+    <w:name w:val="No List"/>
+    <w:uiPriority w:val="99"/>
+    <w:semiHidden/>
+    <w:unhideWhenUsed/>
+  </w:style>
+  <w:style w:type="paragraph" w:customStyle="1" w:styleId="BF4CC856DFC748CAB56B933FB2E7105D">
+    <w:name w:val="BF4CC856DFC748CAB56B933FB2E7105D"/>
+    <w:rsid w:val="00C51488"/>
+  </w:style>
+</w:styles>
+</file>
+
+<file path=word/glossary/webSettings.xml><?xml version="1.0" encoding="utf-8"?>
+<w:webSettings xmlns:mc="http://schemas.openxmlformats.org/markup-compatibility/2006" xmlns:r="http://schemas.openxmlformats.org/officeDocument/2006/relationships" xmlns:w="http://schemas.openxmlformats.org/wordprocessingml/2006/main" xmlns:w14="http://schemas.microsoft.com/office/word/2010/wordml" xmlns:w15="http://schemas.microsoft.com/office/word/2012/wordml" xmlns:w16cid="http://schemas.microsoft.com/office/word/2016/wordml/cid" xmlns:w16se="http://schemas.microsoft.com/office/word/2015/wordml/symex" mc:Ignorable="w14 w15 w16se w16cid">
+  <w:optimizeForBrowser/>
+  <w:allowPNG/>
+</w:webSettings>
 </file>
 
 <file path=word/theme/theme1.xml><?xml version="1.0" encoding="utf-8"?>
@@ -1866,4 +3096,23 @@
     </a:ext>
   </a:extLst>
 </a:theme>
+</file>
+
+<file path=customXml/item1.xml><?xml version="1.0" encoding="utf-8"?>
+<CoverPageProperties xmlns="http://schemas.microsoft.com/office/2006/coverPageProps">
+  <PublishDate>Cédric BANNELIER</PublishDate>
+  <Abstract/>
+  <CompanyAddress/>
+  <CompanyPhone/>
+  <CompanyFax/>
+  <CompanyEmail/>
+</CoverPageProperties>
+</file>
+
+<file path=customXml/itemProps1.xml><?xml version="1.0" encoding="utf-8"?>
+<ds:datastoreItem xmlns:ds="http://schemas.openxmlformats.org/officeDocument/2006/customXml" ds:itemID="{55AF091B-3C7A-41E3-B477-F2FDAA23CFDA}">
+  <ds:schemaRefs>
+    <ds:schemaRef ds:uri="http://schemas.microsoft.com/office/2006/coverPageProps"/>
+  </ds:schemaRefs>
+</ds:datastoreItem>
 </file>
</xml_diff>